<commit_message>
Actualizacion docu back end y biblio
</commit_message>
<xml_diff>
--- a/documentos/Documentación.docx
+++ b/documentos/Documentación.docx
@@ -10,7 +10,6 @@
           <w:docPartUnique/>
         </w:docPartObj>
       </w:sdtPr>
-      <w:sdtEndPr/>
       <w:sdtContent>
         <w:p/>
         <w:p>
@@ -91,7 +90,6 @@
                                     <w:dataBinding w:prefixMappings="xmlns:ns0='http://schemas.microsoft.com/office/2006/coverPageProps' " w:xpath="/ns0:CoverPageProperties[1]/ns0:CompanyAddress[1]" w:storeItemID="{55AF091B-3C7A-41E3-B477-F2FDAA23CFDA}"/>
                                     <w:text/>
                                   </w:sdtPr>
-                                  <w:sdtEndPr/>
                                   <w:sdtContent>
                                     <w:r>
                                       <w:rPr>
@@ -211,7 +209,6 @@
                               <w:dataBinding w:prefixMappings="xmlns:ns0='http://schemas.microsoft.com/office/2006/coverPageProps' " w:xpath="/ns0:CoverPageProperties[1]/ns0:CompanyAddress[1]" w:storeItemID="{55AF091B-3C7A-41E3-B477-F2FDAA23CFDA}"/>
                               <w:text/>
                             </w:sdtPr>
-                            <w:sdtEndPr/>
                             <w:sdtContent>
                               <w:r>
                                 <w:rPr>
@@ -355,7 +352,6 @@
                                   <w:dataBinding w:prefixMappings="xmlns:ns0='http://purl.org/dc/elements/1.1/' xmlns:ns1='http://schemas.openxmlformats.org/package/2006/metadata/core-properties' " w:xpath="/ns1:coreProperties[1]/ns0:subject[1]" w:storeItemID="{6C3C8BC8-F283-45AE-878A-BAB7291924A1}"/>
                                   <w:text/>
                                 </w:sdtPr>
-                                <w:sdtEndPr/>
                                 <w:sdtContent>
                                   <w:p>
                                     <w:pPr>
@@ -532,7 +528,6 @@
                             <w:dataBinding w:prefixMappings="xmlns:ns0='http://purl.org/dc/elements/1.1/' xmlns:ns1='http://schemas.openxmlformats.org/package/2006/metadata/core-properties' " w:xpath="/ns1:coreProperties[1]/ns0:subject[1]" w:storeItemID="{6C3C8BC8-F283-45AE-878A-BAB7291924A1}"/>
                             <w:text/>
                           </w:sdtPr>
-                          <w:sdtEndPr/>
                           <w:sdtContent>
                             <w:p>
                               <w:pPr>
@@ -855,7 +850,6 @@
                                       <w:dataBinding w:prefixMappings="xmlns:ns0='http://purl.org/dc/elements/1.1/' xmlns:ns1='http://schemas.openxmlformats.org/package/2006/metadata/core-properties' " w:xpath="/ns1:coreProperties[1]/ns0:title[1]" w:storeItemID="{6C3C8BC8-F283-45AE-878A-BAB7291924A1}"/>
                                       <w:text/>
                                     </w:sdtPr>
-                                    <w:sdtEndPr/>
                                     <w:sdtContent>
                                       <w:r>
                                         <w:rPr>
@@ -1046,7 +1040,6 @@
                                 <w:dataBinding w:prefixMappings="xmlns:ns0='http://purl.org/dc/elements/1.1/' xmlns:ns1='http://schemas.openxmlformats.org/package/2006/metadata/core-properties' " w:xpath="/ns1:coreProperties[1]/ns0:title[1]" w:storeItemID="{6C3C8BC8-F283-45AE-878A-BAB7291924A1}"/>
                                 <w:text/>
                               </w:sdtPr>
-                              <w:sdtEndPr/>
                               <w:sdtContent>
                                 <w:r>
                                   <w:rPr>
@@ -1175,7 +1168,6 @@
                                     <w:calendar w:val="gregorian"/>
                                   </w:date>
                                 </w:sdtPr>
-                                <w:sdtEndPr/>
                                 <w:sdtContent>
                                   <w:p>
                                     <w:pPr>
@@ -1242,7 +1234,6 @@
                               <w:calendar w:val="gregorian"/>
                             </w:date>
                           </w:sdtPr>
-                          <w:sdtEndPr/>
                           <w:sdtContent>
                             <w:p>
                               <w:pPr>
@@ -7915,8 +7906,8 @@
         </w:rPr>
         <w:drawing>
           <wp:inline distT="0" distB="0" distL="0" distR="0">
-            <wp:extent cx="8539047" cy="3612548"/>
-            <wp:effectExtent l="5715" t="0" r="1270" b="1270"/>
+            <wp:extent cx="8536593" cy="3058651"/>
+            <wp:effectExtent l="0" t="4127" r="0" b="0"/>
             <wp:docPr id="2" name="Imagen 2"/>
             <wp:cNvGraphicFramePr>
               <a:graphicFrameLocks xmlns:a="http://schemas.openxmlformats.org/drawingml/2006/main" noChangeAspect="1"/>
@@ -7946,7 +7937,7 @@
                   <pic:spPr bwMode="auto">
                     <a:xfrm rot="5400000">
                       <a:off x="0" y="0"/>
-                      <a:ext cx="8539047" cy="3612548"/>
+                      <a:ext cx="8547200" cy="3062452"/>
                     </a:xfrm>
                     <a:prstGeom prst="rect">
                       <a:avLst/>
@@ -8350,23 +8341,21 @@
         </w:rPr>
         <w:t xml:space="preserve">Situado al lado de la </w:t>
       </w:r>
-      <w:proofErr w:type="spellStart"/>
-      <w:r>
-        <w:rPr>
-          <w:rFonts w:ascii="Arial" w:eastAsia="Times New Roman" w:hAnsi="Arial" w:cs="Arial"/>
-          <w:sz w:val="24"/>
-          <w:szCs w:val="24"/>
-        </w:rPr>
-        <w:t>raspberry</w:t>
-      </w:r>
-      <w:proofErr w:type="spellEnd"/>
-      <w:r>
-        <w:rPr>
-          <w:rFonts w:ascii="Arial" w:eastAsia="Times New Roman" w:hAnsi="Arial" w:cs="Arial"/>
-          <w:sz w:val="24"/>
-          <w:szCs w:val="24"/>
-        </w:rPr>
-        <w:t>, en el interior del espejo.</w:t>
+      <w:r>
+        <w:rPr>
+          <w:rFonts w:ascii="Arial" w:eastAsia="Times New Roman" w:hAnsi="Arial" w:cs="Arial"/>
+          <w:sz w:val="24"/>
+          <w:szCs w:val="24"/>
+        </w:rPr>
+        <w:t>R</w:t>
+      </w:r>
+      <w:r>
+        <w:rPr>
+          <w:rFonts w:ascii="Arial" w:eastAsia="Times New Roman" w:hAnsi="Arial" w:cs="Arial"/>
+          <w:sz w:val="24"/>
+          <w:szCs w:val="24"/>
+        </w:rPr>
+        <w:t>aspberry, en el interior del espejo.</w:t>
       </w:r>
     </w:p>
     <w:p>
@@ -9453,8 +9442,6 @@
         </w:rPr>
         <w:t xml:space="preserve">Su uso </w:t>
       </w:r>
-      <w:bookmarkStart w:id="26" w:name="_GoBack"/>
-      <w:bookmarkEnd w:id="26"/>
       <w:r>
         <w:rPr>
           <w:rFonts w:ascii="Arial" w:eastAsia="Times New Roman" w:hAnsi="Arial" w:cs="Arial"/>
@@ -9511,7 +9498,7 @@
           <w:szCs w:val="24"/>
         </w:rPr>
       </w:pPr>
-      <w:bookmarkStart w:id="27" w:name="_Toc503787506"/>
+      <w:bookmarkStart w:id="26" w:name="_Toc503787506"/>
       <w:r>
         <w:rPr>
           <w:rFonts w:ascii="Arial" w:eastAsia="Times New Roman" w:hAnsi="Arial" w:cs="Arial"/>
@@ -9520,7 +9507,7 @@
         </w:rPr>
         <w:t>C++ Arduino</w:t>
       </w:r>
-      <w:bookmarkEnd w:id="27"/>
+      <w:bookmarkEnd w:id="26"/>
     </w:p>
     <w:p>
       <w:pPr>
@@ -9589,7 +9576,7 @@
           <w:szCs w:val="36"/>
         </w:rPr>
       </w:pPr>
-      <w:bookmarkStart w:id="28" w:name="_Toc503787507"/>
+      <w:bookmarkStart w:id="27" w:name="_Toc503787507"/>
       <w:r>
         <w:rPr>
           <w:rFonts w:ascii="Arial" w:eastAsia="Times New Roman" w:hAnsi="Arial" w:cs="Arial"/>
@@ -9599,7 +9586,7 @@
         <w:lastRenderedPageBreak/>
         <w:t>Apache</w:t>
       </w:r>
-      <w:bookmarkEnd w:id="28"/>
+      <w:bookmarkEnd w:id="27"/>
     </w:p>
     <w:p>
       <w:pPr>
@@ -9632,7 +9619,7 @@
           <w:szCs w:val="36"/>
         </w:rPr>
       </w:pPr>
-      <w:bookmarkStart w:id="29" w:name="_Toc503787508"/>
+      <w:bookmarkStart w:id="28" w:name="_Toc503787508"/>
       <w:proofErr w:type="spellStart"/>
       <w:r>
         <w:rPr>
@@ -9642,7 +9629,7 @@
         </w:rPr>
         <w:t>Bash</w:t>
       </w:r>
-      <w:bookmarkEnd w:id="29"/>
+      <w:bookmarkEnd w:id="28"/>
       <w:proofErr w:type="spellEnd"/>
     </w:p>
     <w:p>
@@ -9686,7 +9673,7 @@
           <w:szCs w:val="36"/>
         </w:rPr>
       </w:pPr>
-      <w:bookmarkStart w:id="30" w:name="_Toc503787509"/>
+      <w:bookmarkStart w:id="29" w:name="_Toc503787509"/>
       <w:proofErr w:type="spellStart"/>
       <w:r>
         <w:rPr>
@@ -9696,7 +9683,7 @@
         </w:rPr>
         <w:t>Raspbian</w:t>
       </w:r>
-      <w:bookmarkEnd w:id="30"/>
+      <w:bookmarkEnd w:id="29"/>
       <w:proofErr w:type="spellEnd"/>
     </w:p>
     <w:p>
@@ -9762,7 +9749,7 @@
           <w:rFonts w:ascii="Arial" w:hAnsi="Arial" w:cs="Arial"/>
         </w:rPr>
       </w:pPr>
-      <w:bookmarkStart w:id="31" w:name="_Toc503787510"/>
+      <w:bookmarkStart w:id="30" w:name="_Toc503787510"/>
       <w:r>
         <w:rPr>
           <w:rFonts w:ascii="Arial" w:hAnsi="Arial" w:cs="Arial"/>
@@ -9770,7 +9757,7 @@
         <w:lastRenderedPageBreak/>
         <w:t>Desarrollo y montaje</w:t>
       </w:r>
-      <w:bookmarkEnd w:id="31"/>
+      <w:bookmarkEnd w:id="30"/>
     </w:p>
     <w:p>
       <w:pPr>
@@ -9785,7 +9772,7 @@
           <w:szCs w:val="36"/>
         </w:rPr>
       </w:pPr>
-      <w:bookmarkStart w:id="32" w:name="_Toc503787511"/>
+      <w:bookmarkStart w:id="31" w:name="_Toc503787511"/>
       <w:r>
         <w:rPr>
           <w:rFonts w:ascii="Arial" w:eastAsia="Times New Roman" w:hAnsi="Arial" w:cs="Arial"/>
@@ -9794,7 +9781,7 @@
         </w:rPr>
         <w:t>Montaje</w:t>
       </w:r>
-      <w:bookmarkEnd w:id="32"/>
+      <w:bookmarkEnd w:id="31"/>
     </w:p>
     <w:p>
       <w:pPr>
@@ -9840,7 +9827,7 @@
           <w:szCs w:val="36"/>
         </w:rPr>
       </w:pPr>
-      <w:bookmarkStart w:id="33" w:name="_Toc503787512"/>
+      <w:bookmarkStart w:id="32" w:name="_Toc503787512"/>
       <w:r>
         <w:rPr>
           <w:rFonts w:ascii="Arial" w:eastAsia="Times New Roman" w:hAnsi="Arial" w:cs="Arial"/>
@@ -9849,7 +9836,7 @@
         </w:rPr>
         <w:t>Desarrollo</w:t>
       </w:r>
-      <w:bookmarkEnd w:id="33"/>
+      <w:bookmarkEnd w:id="32"/>
       <w:r>
         <w:rPr>
           <w:rFonts w:ascii="Arial" w:eastAsia="Times New Roman" w:hAnsi="Arial" w:cs="Arial"/>
@@ -9951,7 +9938,7 @@
         </w:rPr>
         <w:t xml:space="preserve"> </w:t>
       </w:r>
-      <w:bookmarkStart w:id="34" w:name="_Toc503787513"/>
+      <w:bookmarkStart w:id="33" w:name="_Toc503787513"/>
       <w:r>
         <w:rPr>
           <w:rFonts w:ascii="Arial" w:eastAsia="Times New Roman" w:hAnsi="Arial" w:cs="Arial"/>
@@ -9960,7 +9947,7 @@
         </w:rPr>
         <w:t>Base de datos</w:t>
       </w:r>
-      <w:bookmarkEnd w:id="34"/>
+      <w:bookmarkEnd w:id="33"/>
     </w:p>
     <w:p>
       <w:pPr>
@@ -10256,7 +10243,7 @@
         <w:lastRenderedPageBreak/>
         <w:t xml:space="preserve"> </w:t>
       </w:r>
-      <w:bookmarkStart w:id="35" w:name="_Toc503787514"/>
+      <w:bookmarkStart w:id="34" w:name="_Toc503787514"/>
       <w:r>
         <w:rPr>
           <w:rFonts w:ascii="Arial" w:hAnsi="Arial" w:cs="Arial"/>
@@ -10281,7 +10268,7 @@
         </w:rPr>
         <w:t>de Alexa</w:t>
       </w:r>
-      <w:bookmarkEnd w:id="35"/>
+      <w:bookmarkEnd w:id="34"/>
     </w:p>
     <w:p>
       <w:pPr>
@@ -10583,7 +10570,7 @@
         </w:rPr>
         <w:t xml:space="preserve"> </w:t>
       </w:r>
-      <w:bookmarkStart w:id="36" w:name="_Toc503787515"/>
+      <w:bookmarkStart w:id="35" w:name="_Toc503787515"/>
       <w:r>
         <w:rPr>
           <w:rFonts w:ascii="Arial" w:hAnsi="Arial" w:cs="Arial"/>
@@ -10601,20 +10588,1900 @@
         </w:rPr>
         <w:t>end</w:t>
       </w:r>
-      <w:bookmarkEnd w:id="36"/>
+      <w:bookmarkEnd w:id="35"/>
       <w:proofErr w:type="spellEnd"/>
     </w:p>
     <w:p>
       <w:pPr>
         <w:rPr>
+          <w:rFonts w:ascii="Arial" w:hAnsi="Arial" w:cs="Arial"/>
+          <w:sz w:val="24"/>
+          <w:szCs w:val="24"/>
           <w:lang w:val="en-GB"/>
         </w:rPr>
       </w:pPr>
       <w:r>
         <w:rPr>
+          <w:rFonts w:ascii="Arial" w:hAnsi="Arial" w:cs="Arial"/>
+          <w:sz w:val="24"/>
+          <w:szCs w:val="24"/>
           <w:lang w:val="en-GB"/>
         </w:rPr>
-        <w:t>Arduino, Python y script-crontab script-Alexa</w:t>
+        <w:t>El</w:t>
+      </w:r>
+      <w:r>
+        <w:rPr>
+          <w:rFonts w:ascii="Arial" w:hAnsi="Arial" w:cs="Arial"/>
+          <w:sz w:val="24"/>
+          <w:szCs w:val="24"/>
+        </w:rPr>
+        <w:t xml:space="preserve"> desarrollo</w:t>
+      </w:r>
+      <w:r>
+        <w:rPr>
+          <w:rFonts w:ascii="Arial" w:hAnsi="Arial" w:cs="Arial"/>
+          <w:sz w:val="24"/>
+          <w:szCs w:val="24"/>
+          <w:lang w:val="en-GB"/>
+        </w:rPr>
+        <w:t xml:space="preserve"> del back-end del Magic Mirror se </w:t>
+      </w:r>
+      <w:r>
+        <w:rPr>
+          <w:rFonts w:ascii="Arial" w:hAnsi="Arial" w:cs="Arial"/>
+          <w:sz w:val="24"/>
+          <w:szCs w:val="24"/>
+        </w:rPr>
+        <w:t>dividió</w:t>
+      </w:r>
+      <w:r>
+        <w:rPr>
+          <w:rFonts w:ascii="Arial" w:hAnsi="Arial" w:cs="Arial"/>
+          <w:sz w:val="24"/>
+          <w:szCs w:val="24"/>
+          <w:lang w:val="en-GB"/>
+        </w:rPr>
+        <w:t xml:space="preserve"> </w:t>
+      </w:r>
+      <w:r>
+        <w:rPr>
+          <w:rFonts w:ascii="Arial" w:hAnsi="Arial" w:cs="Arial"/>
+          <w:sz w:val="24"/>
+          <w:szCs w:val="24"/>
+        </w:rPr>
+        <w:t>en</w:t>
+      </w:r>
+      <w:r>
+        <w:rPr>
+          <w:rFonts w:ascii="Arial" w:hAnsi="Arial" w:cs="Arial"/>
+          <w:sz w:val="24"/>
+          <w:szCs w:val="24"/>
+          <w:lang w:val="en-GB"/>
+        </w:rPr>
+        <w:t xml:space="preserve"> 3 </w:t>
+      </w:r>
+      <w:r>
+        <w:rPr>
+          <w:rFonts w:ascii="Arial" w:hAnsi="Arial" w:cs="Arial"/>
+          <w:sz w:val="24"/>
+          <w:szCs w:val="24"/>
+        </w:rPr>
+        <w:t>partes elementales</w:t>
+      </w:r>
+      <w:r>
+        <w:rPr>
+          <w:rFonts w:ascii="Arial" w:hAnsi="Arial" w:cs="Arial"/>
+          <w:sz w:val="24"/>
+          <w:szCs w:val="24"/>
+          <w:lang w:val="en-GB"/>
+        </w:rPr>
+        <w:t>.</w:t>
+      </w:r>
+      <w:r>
+        <w:rPr>
+          <w:rFonts w:ascii="Arial" w:hAnsi="Arial" w:cs="Arial"/>
+          <w:sz w:val="24"/>
+          <w:szCs w:val="24"/>
+          <w:lang w:val="en-GB"/>
+        </w:rPr>
+        <w:t xml:space="preserve"> Un script para Arduino, un script </w:t>
+      </w:r>
+      <w:proofErr w:type="spellStart"/>
+      <w:r>
+        <w:rPr>
+          <w:rFonts w:ascii="Arial" w:hAnsi="Arial" w:cs="Arial"/>
+          <w:sz w:val="24"/>
+          <w:szCs w:val="24"/>
+          <w:lang w:val="en-GB"/>
+        </w:rPr>
+        <w:t>en</w:t>
+      </w:r>
+      <w:proofErr w:type="spellEnd"/>
+      <w:r>
+        <w:rPr>
+          <w:rFonts w:ascii="Arial" w:hAnsi="Arial" w:cs="Arial"/>
+          <w:sz w:val="24"/>
+          <w:szCs w:val="24"/>
+          <w:lang w:val="en-GB"/>
+        </w:rPr>
+        <w:t xml:space="preserve"> Python y un par de scripts </w:t>
+      </w:r>
+      <w:proofErr w:type="spellStart"/>
+      <w:r>
+        <w:rPr>
+          <w:rFonts w:ascii="Arial" w:hAnsi="Arial" w:cs="Arial"/>
+          <w:sz w:val="24"/>
+          <w:szCs w:val="24"/>
+          <w:lang w:val="en-GB"/>
+        </w:rPr>
+        <w:t>en</w:t>
+      </w:r>
+      <w:proofErr w:type="spellEnd"/>
+      <w:r>
+        <w:rPr>
+          <w:rFonts w:ascii="Arial" w:hAnsi="Arial" w:cs="Arial"/>
+          <w:sz w:val="24"/>
+          <w:szCs w:val="24"/>
+          <w:lang w:val="en-GB"/>
+        </w:rPr>
+        <w:t xml:space="preserve"> </w:t>
+      </w:r>
+      <w:r>
+        <w:rPr>
+          <w:rFonts w:ascii="Arial" w:hAnsi="Arial" w:cs="Arial"/>
+          <w:sz w:val="24"/>
+          <w:szCs w:val="24"/>
+          <w:lang w:val="en-GB"/>
+        </w:rPr>
+        <w:t>B</w:t>
+      </w:r>
+      <w:r>
+        <w:rPr>
+          <w:rFonts w:ascii="Arial" w:hAnsi="Arial" w:cs="Arial"/>
+          <w:sz w:val="24"/>
+          <w:szCs w:val="24"/>
+          <w:lang w:val="en-GB"/>
+        </w:rPr>
+        <w:t xml:space="preserve">ash para </w:t>
+      </w:r>
+      <w:proofErr w:type="spellStart"/>
+      <w:r>
+        <w:rPr>
+          <w:rFonts w:ascii="Arial" w:hAnsi="Arial" w:cs="Arial"/>
+          <w:sz w:val="24"/>
+          <w:szCs w:val="24"/>
+          <w:lang w:val="en-GB"/>
+        </w:rPr>
+        <w:t>operaciones</w:t>
+      </w:r>
+      <w:proofErr w:type="spellEnd"/>
+      <w:r>
+        <w:rPr>
+          <w:rFonts w:ascii="Arial" w:hAnsi="Arial" w:cs="Arial"/>
+          <w:sz w:val="24"/>
+          <w:szCs w:val="24"/>
+          <w:lang w:val="en-GB"/>
+        </w:rPr>
+        <w:t xml:space="preserve"> del OS de Raspberry.</w:t>
+      </w:r>
+    </w:p>
+    <w:p>
+      <w:pPr>
+        <w:rPr>
+          <w:rFonts w:ascii="Arial" w:hAnsi="Arial" w:cs="Arial"/>
+          <w:sz w:val="24"/>
+          <w:szCs w:val="24"/>
+          <w:lang w:val="en-GB"/>
+        </w:rPr>
+      </w:pPr>
+    </w:p>
+    <w:p>
+      <w:pPr>
+        <w:rPr>
+          <w:rFonts w:ascii="Arial" w:hAnsi="Arial" w:cs="Arial"/>
+          <w:b/>
+          <w:sz w:val="30"/>
+          <w:szCs w:val="30"/>
+          <w:lang w:val="en-GB"/>
+        </w:rPr>
+      </w:pPr>
+    </w:p>
+    <w:p>
+      <w:pPr>
+        <w:rPr>
+          <w:rFonts w:ascii="Arial" w:hAnsi="Arial" w:cs="Arial"/>
+          <w:sz w:val="28"/>
+          <w:szCs w:val="28"/>
+          <w:lang w:val="en-GB"/>
+        </w:rPr>
+      </w:pPr>
+      <w:r>
+        <w:rPr>
+          <w:rFonts w:ascii="Arial" w:hAnsi="Arial" w:cs="Arial"/>
+          <w:b/>
+          <w:sz w:val="28"/>
+          <w:szCs w:val="28"/>
+          <w:lang w:val="en-GB"/>
+        </w:rPr>
+        <w:lastRenderedPageBreak/>
+        <w:t>Script Arduino</w:t>
+      </w:r>
+    </w:p>
+    <w:p>
+      <w:pPr>
+        <w:rPr>
+          <w:rFonts w:ascii="Arial" w:hAnsi="Arial" w:cs="Arial"/>
+          <w:sz w:val="24"/>
+          <w:szCs w:val="24"/>
+          <w:lang w:val="en-GB"/>
+        </w:rPr>
+      </w:pPr>
+      <w:r>
+        <w:rPr>
+          <w:rFonts w:ascii="Arial" w:hAnsi="Arial" w:cs="Arial"/>
+          <w:sz w:val="24"/>
+          <w:szCs w:val="24"/>
+          <w:lang w:val="en-GB"/>
+        </w:rPr>
+        <w:t xml:space="preserve">Este script </w:t>
+      </w:r>
+      <w:proofErr w:type="spellStart"/>
+      <w:r>
+        <w:rPr>
+          <w:rFonts w:ascii="Arial" w:hAnsi="Arial" w:cs="Arial"/>
+          <w:sz w:val="24"/>
+          <w:szCs w:val="24"/>
+          <w:lang w:val="en-GB"/>
+        </w:rPr>
+        <w:t>programado</w:t>
+      </w:r>
+      <w:proofErr w:type="spellEnd"/>
+      <w:r>
+        <w:rPr>
+          <w:rFonts w:ascii="Arial" w:hAnsi="Arial" w:cs="Arial"/>
+          <w:sz w:val="24"/>
+          <w:szCs w:val="24"/>
+          <w:lang w:val="en-GB"/>
+        </w:rPr>
+        <w:t xml:space="preserve"> </w:t>
+      </w:r>
+      <w:proofErr w:type="spellStart"/>
+      <w:r>
+        <w:rPr>
+          <w:rFonts w:ascii="Arial" w:hAnsi="Arial" w:cs="Arial"/>
+          <w:sz w:val="24"/>
+          <w:szCs w:val="24"/>
+          <w:lang w:val="en-GB"/>
+        </w:rPr>
+        <w:t>en</w:t>
+      </w:r>
+      <w:proofErr w:type="spellEnd"/>
+      <w:r>
+        <w:rPr>
+          <w:rFonts w:ascii="Arial" w:hAnsi="Arial" w:cs="Arial"/>
+          <w:sz w:val="24"/>
+          <w:szCs w:val="24"/>
+          <w:lang w:val="en-GB"/>
+        </w:rPr>
+        <w:t xml:space="preserve"> </w:t>
+      </w:r>
+      <w:proofErr w:type="spellStart"/>
+      <w:r>
+        <w:rPr>
+          <w:rFonts w:ascii="Arial" w:hAnsi="Arial" w:cs="Arial"/>
+          <w:sz w:val="24"/>
+          <w:szCs w:val="24"/>
+          <w:lang w:val="en-GB"/>
+        </w:rPr>
+        <w:t>c++</w:t>
+      </w:r>
+      <w:proofErr w:type="spellEnd"/>
+      <w:r>
+        <w:rPr>
+          <w:rFonts w:ascii="Arial" w:hAnsi="Arial" w:cs="Arial"/>
+          <w:sz w:val="24"/>
+          <w:szCs w:val="24"/>
+          <w:lang w:val="en-GB"/>
+        </w:rPr>
+        <w:t xml:space="preserve"> de Arduino se </w:t>
+      </w:r>
+      <w:proofErr w:type="spellStart"/>
+      <w:r>
+        <w:rPr>
+          <w:rFonts w:ascii="Arial" w:hAnsi="Arial" w:cs="Arial"/>
+          <w:sz w:val="24"/>
+          <w:szCs w:val="24"/>
+          <w:lang w:val="en-GB"/>
+        </w:rPr>
+        <w:t>encarga</w:t>
+      </w:r>
+      <w:proofErr w:type="spellEnd"/>
+      <w:r>
+        <w:rPr>
+          <w:rFonts w:ascii="Arial" w:hAnsi="Arial" w:cs="Arial"/>
+          <w:sz w:val="24"/>
+          <w:szCs w:val="24"/>
+          <w:lang w:val="en-GB"/>
+        </w:rPr>
+        <w:t xml:space="preserve"> de </w:t>
+      </w:r>
+      <w:proofErr w:type="spellStart"/>
+      <w:r>
+        <w:rPr>
+          <w:rFonts w:ascii="Arial" w:hAnsi="Arial" w:cs="Arial"/>
+          <w:sz w:val="24"/>
+          <w:szCs w:val="24"/>
+          <w:lang w:val="en-GB"/>
+        </w:rPr>
+        <w:t>recibir</w:t>
+      </w:r>
+      <w:proofErr w:type="spellEnd"/>
+      <w:r>
+        <w:rPr>
+          <w:rFonts w:ascii="Arial" w:hAnsi="Arial" w:cs="Arial"/>
+          <w:sz w:val="24"/>
+          <w:szCs w:val="24"/>
+          <w:lang w:val="en-GB"/>
+        </w:rPr>
+        <w:t xml:space="preserve"> las </w:t>
+      </w:r>
+      <w:proofErr w:type="spellStart"/>
+      <w:r>
+        <w:rPr>
+          <w:rFonts w:ascii="Arial" w:hAnsi="Arial" w:cs="Arial"/>
+          <w:sz w:val="24"/>
+          <w:szCs w:val="24"/>
+          <w:lang w:val="en-GB"/>
+        </w:rPr>
+        <w:t>señales</w:t>
+      </w:r>
+      <w:proofErr w:type="spellEnd"/>
+      <w:r>
+        <w:rPr>
+          <w:rFonts w:ascii="Arial" w:hAnsi="Arial" w:cs="Arial"/>
+          <w:sz w:val="24"/>
+          <w:szCs w:val="24"/>
+          <w:lang w:val="en-GB"/>
+        </w:rPr>
+        <w:t xml:space="preserve"> de un sensor de </w:t>
+      </w:r>
+      <w:proofErr w:type="spellStart"/>
+      <w:r>
+        <w:rPr>
+          <w:rFonts w:ascii="Arial" w:hAnsi="Arial" w:cs="Arial"/>
+          <w:sz w:val="24"/>
+          <w:szCs w:val="24"/>
+          <w:lang w:val="en-GB"/>
+        </w:rPr>
+        <w:t>movimiento</w:t>
+      </w:r>
+      <w:proofErr w:type="spellEnd"/>
+      <w:r>
+        <w:rPr>
+          <w:rFonts w:ascii="Arial" w:hAnsi="Arial" w:cs="Arial"/>
+          <w:sz w:val="24"/>
+          <w:szCs w:val="24"/>
+          <w:lang w:val="en-GB"/>
+        </w:rPr>
+        <w:t xml:space="preserve">, que </w:t>
+      </w:r>
+      <w:proofErr w:type="spellStart"/>
+      <w:r>
+        <w:rPr>
+          <w:rFonts w:ascii="Arial" w:hAnsi="Arial" w:cs="Arial"/>
+          <w:sz w:val="24"/>
+          <w:szCs w:val="24"/>
+          <w:lang w:val="en-GB"/>
+        </w:rPr>
+        <w:t>detectará</w:t>
+      </w:r>
+      <w:proofErr w:type="spellEnd"/>
+      <w:r>
+        <w:rPr>
+          <w:rFonts w:ascii="Arial" w:hAnsi="Arial" w:cs="Arial"/>
+          <w:sz w:val="24"/>
+          <w:szCs w:val="24"/>
+          <w:lang w:val="en-GB"/>
+        </w:rPr>
+        <w:t xml:space="preserve"> </w:t>
+      </w:r>
+      <w:proofErr w:type="spellStart"/>
+      <w:r>
+        <w:rPr>
+          <w:rFonts w:ascii="Arial" w:hAnsi="Arial" w:cs="Arial"/>
+          <w:sz w:val="24"/>
+          <w:szCs w:val="24"/>
+          <w:lang w:val="en-GB"/>
+        </w:rPr>
+        <w:t>si</w:t>
+      </w:r>
+      <w:proofErr w:type="spellEnd"/>
+      <w:r>
+        <w:rPr>
+          <w:rFonts w:ascii="Arial" w:hAnsi="Arial" w:cs="Arial"/>
+          <w:sz w:val="24"/>
+          <w:szCs w:val="24"/>
+          <w:lang w:val="en-GB"/>
+        </w:rPr>
+        <w:t xml:space="preserve"> un </w:t>
+      </w:r>
+      <w:proofErr w:type="spellStart"/>
+      <w:r>
+        <w:rPr>
+          <w:rFonts w:ascii="Arial" w:hAnsi="Arial" w:cs="Arial"/>
+          <w:sz w:val="24"/>
+          <w:szCs w:val="24"/>
+          <w:lang w:val="en-GB"/>
+        </w:rPr>
+        <w:t>usuario</w:t>
+      </w:r>
+      <w:proofErr w:type="spellEnd"/>
+      <w:r>
+        <w:rPr>
+          <w:rFonts w:ascii="Arial" w:hAnsi="Arial" w:cs="Arial"/>
+          <w:sz w:val="24"/>
+          <w:szCs w:val="24"/>
+          <w:lang w:val="en-GB"/>
+        </w:rPr>
+        <w:t xml:space="preserve"> se </w:t>
+      </w:r>
+      <w:proofErr w:type="spellStart"/>
+      <w:r>
+        <w:rPr>
+          <w:rFonts w:ascii="Arial" w:hAnsi="Arial" w:cs="Arial"/>
+          <w:sz w:val="24"/>
+          <w:szCs w:val="24"/>
+          <w:lang w:val="en-GB"/>
+        </w:rPr>
+        <w:t>acerca</w:t>
+      </w:r>
+      <w:proofErr w:type="spellEnd"/>
+      <w:r>
+        <w:rPr>
+          <w:rFonts w:ascii="Arial" w:hAnsi="Arial" w:cs="Arial"/>
+          <w:sz w:val="24"/>
+          <w:szCs w:val="24"/>
+          <w:lang w:val="en-GB"/>
+        </w:rPr>
+        <w:t xml:space="preserve"> o no al </w:t>
+      </w:r>
+      <w:proofErr w:type="spellStart"/>
+      <w:r>
+        <w:rPr>
+          <w:rFonts w:ascii="Arial" w:hAnsi="Arial" w:cs="Arial"/>
+          <w:sz w:val="24"/>
+          <w:szCs w:val="24"/>
+          <w:lang w:val="en-GB"/>
+        </w:rPr>
+        <w:t>espejo</w:t>
+      </w:r>
+      <w:proofErr w:type="spellEnd"/>
+      <w:r>
+        <w:rPr>
+          <w:rFonts w:ascii="Arial" w:hAnsi="Arial" w:cs="Arial"/>
+          <w:sz w:val="24"/>
+          <w:szCs w:val="24"/>
+          <w:lang w:val="en-GB"/>
+        </w:rPr>
+        <w:t xml:space="preserve">, </w:t>
+      </w:r>
+      <w:proofErr w:type="spellStart"/>
+      <w:r>
+        <w:rPr>
+          <w:rFonts w:ascii="Arial" w:hAnsi="Arial" w:cs="Arial"/>
+          <w:sz w:val="24"/>
+          <w:szCs w:val="24"/>
+          <w:lang w:val="en-GB"/>
+        </w:rPr>
+        <w:t>es</w:t>
+      </w:r>
+      <w:proofErr w:type="spellEnd"/>
+      <w:r>
+        <w:rPr>
+          <w:rFonts w:ascii="Arial" w:hAnsi="Arial" w:cs="Arial"/>
+          <w:sz w:val="24"/>
+          <w:szCs w:val="24"/>
+          <w:lang w:val="en-GB"/>
+        </w:rPr>
+        <w:t xml:space="preserve"> </w:t>
+      </w:r>
+      <w:proofErr w:type="spellStart"/>
+      <w:r>
+        <w:rPr>
+          <w:rFonts w:ascii="Arial" w:hAnsi="Arial" w:cs="Arial"/>
+          <w:sz w:val="24"/>
+          <w:szCs w:val="24"/>
+          <w:lang w:val="en-GB"/>
+        </w:rPr>
+        <w:t>decir</w:t>
+      </w:r>
+      <w:proofErr w:type="spellEnd"/>
+      <w:r>
+        <w:rPr>
+          <w:rFonts w:ascii="Arial" w:hAnsi="Arial" w:cs="Arial"/>
+          <w:sz w:val="24"/>
+          <w:szCs w:val="24"/>
+          <w:lang w:val="en-GB"/>
+        </w:rPr>
+        <w:t xml:space="preserve">, </w:t>
+      </w:r>
+      <w:proofErr w:type="spellStart"/>
+      <w:r>
+        <w:rPr>
+          <w:rFonts w:ascii="Arial" w:hAnsi="Arial" w:cs="Arial"/>
+          <w:sz w:val="24"/>
+          <w:szCs w:val="24"/>
+          <w:lang w:val="en-GB"/>
+        </w:rPr>
+        <w:t>si</w:t>
+      </w:r>
+      <w:proofErr w:type="spellEnd"/>
+      <w:r>
+        <w:rPr>
+          <w:rFonts w:ascii="Arial" w:hAnsi="Arial" w:cs="Arial"/>
+          <w:sz w:val="24"/>
+          <w:szCs w:val="24"/>
+          <w:lang w:val="en-GB"/>
+        </w:rPr>
+        <w:t xml:space="preserve"> </w:t>
+      </w:r>
+      <w:proofErr w:type="spellStart"/>
+      <w:r>
+        <w:rPr>
+          <w:rFonts w:ascii="Arial" w:hAnsi="Arial" w:cs="Arial"/>
+          <w:sz w:val="24"/>
+          <w:szCs w:val="24"/>
+          <w:lang w:val="en-GB"/>
+        </w:rPr>
+        <w:t>detecta</w:t>
+      </w:r>
+      <w:proofErr w:type="spellEnd"/>
+      <w:r>
+        <w:rPr>
+          <w:rFonts w:ascii="Arial" w:hAnsi="Arial" w:cs="Arial"/>
+          <w:sz w:val="24"/>
+          <w:szCs w:val="24"/>
+          <w:lang w:val="en-GB"/>
+        </w:rPr>
+        <w:t xml:space="preserve"> </w:t>
+      </w:r>
+      <w:proofErr w:type="spellStart"/>
+      <w:r>
+        <w:rPr>
+          <w:rFonts w:ascii="Arial" w:hAnsi="Arial" w:cs="Arial"/>
+          <w:sz w:val="24"/>
+          <w:szCs w:val="24"/>
+          <w:lang w:val="en-GB"/>
+        </w:rPr>
+        <w:t>presencia</w:t>
+      </w:r>
+      <w:proofErr w:type="spellEnd"/>
+      <w:r>
+        <w:rPr>
+          <w:rFonts w:ascii="Arial" w:hAnsi="Arial" w:cs="Arial"/>
+          <w:sz w:val="24"/>
+          <w:szCs w:val="24"/>
+          <w:lang w:val="en-GB"/>
+        </w:rPr>
+        <w:t xml:space="preserve"> o no.</w:t>
+      </w:r>
+    </w:p>
+    <w:p>
+      <w:pPr>
+        <w:rPr>
+          <w:rFonts w:ascii="Arial" w:hAnsi="Arial" w:cs="Arial"/>
+          <w:sz w:val="24"/>
+          <w:szCs w:val="24"/>
+          <w:lang w:val="en-GB"/>
+        </w:rPr>
+      </w:pPr>
+      <w:proofErr w:type="spellStart"/>
+      <w:r>
+        <w:rPr>
+          <w:rFonts w:ascii="Arial" w:hAnsi="Arial" w:cs="Arial"/>
+          <w:sz w:val="24"/>
+          <w:szCs w:val="24"/>
+          <w:lang w:val="en-GB"/>
+        </w:rPr>
+        <w:t>Dicha</w:t>
+      </w:r>
+      <w:proofErr w:type="spellEnd"/>
+      <w:r>
+        <w:rPr>
+          <w:rFonts w:ascii="Arial" w:hAnsi="Arial" w:cs="Arial"/>
+          <w:sz w:val="24"/>
+          <w:szCs w:val="24"/>
+          <w:lang w:val="en-GB"/>
+        </w:rPr>
+        <w:t xml:space="preserve"> </w:t>
+      </w:r>
+      <w:proofErr w:type="spellStart"/>
+      <w:r>
+        <w:rPr>
+          <w:rFonts w:ascii="Arial" w:hAnsi="Arial" w:cs="Arial"/>
+          <w:sz w:val="24"/>
+          <w:szCs w:val="24"/>
+          <w:lang w:val="en-GB"/>
+        </w:rPr>
+        <w:t>salida</w:t>
+      </w:r>
+      <w:proofErr w:type="spellEnd"/>
+      <w:r>
+        <w:rPr>
+          <w:rFonts w:ascii="Arial" w:hAnsi="Arial" w:cs="Arial"/>
+          <w:sz w:val="24"/>
+          <w:szCs w:val="24"/>
+          <w:lang w:val="en-GB"/>
+        </w:rPr>
+        <w:t xml:space="preserve"> </w:t>
+      </w:r>
+      <w:proofErr w:type="spellStart"/>
+      <w:r>
+        <w:rPr>
+          <w:rFonts w:ascii="Arial" w:hAnsi="Arial" w:cs="Arial"/>
+          <w:sz w:val="24"/>
+          <w:szCs w:val="24"/>
+          <w:lang w:val="en-GB"/>
+        </w:rPr>
+        <w:t>es</w:t>
+      </w:r>
+      <w:proofErr w:type="spellEnd"/>
+      <w:r>
+        <w:rPr>
+          <w:rFonts w:ascii="Arial" w:hAnsi="Arial" w:cs="Arial"/>
+          <w:sz w:val="24"/>
+          <w:szCs w:val="24"/>
+          <w:lang w:val="en-GB"/>
+        </w:rPr>
+        <w:t xml:space="preserve"> </w:t>
+      </w:r>
+      <w:proofErr w:type="spellStart"/>
+      <w:r>
+        <w:rPr>
+          <w:rFonts w:ascii="Arial" w:hAnsi="Arial" w:cs="Arial"/>
+          <w:sz w:val="24"/>
+          <w:szCs w:val="24"/>
+          <w:lang w:val="en-GB"/>
+        </w:rPr>
+        <w:t>leida</w:t>
+      </w:r>
+      <w:proofErr w:type="spellEnd"/>
+      <w:r>
+        <w:rPr>
+          <w:rFonts w:ascii="Arial" w:hAnsi="Arial" w:cs="Arial"/>
+          <w:sz w:val="24"/>
+          <w:szCs w:val="24"/>
+          <w:lang w:val="en-GB"/>
+        </w:rPr>
+        <w:t xml:space="preserve"> </w:t>
+      </w:r>
+      <w:proofErr w:type="spellStart"/>
+      <w:r>
+        <w:rPr>
+          <w:rFonts w:ascii="Arial" w:hAnsi="Arial" w:cs="Arial"/>
+          <w:sz w:val="24"/>
+          <w:szCs w:val="24"/>
+          <w:lang w:val="en-GB"/>
+        </w:rPr>
+        <w:t>por</w:t>
+      </w:r>
+      <w:proofErr w:type="spellEnd"/>
+      <w:r>
+        <w:rPr>
+          <w:rFonts w:ascii="Arial" w:hAnsi="Arial" w:cs="Arial"/>
+          <w:sz w:val="24"/>
+          <w:szCs w:val="24"/>
+          <w:lang w:val="en-GB"/>
+        </w:rPr>
+        <w:t xml:space="preserve"> el script </w:t>
+      </w:r>
+      <w:proofErr w:type="spellStart"/>
+      <w:r>
+        <w:rPr>
+          <w:rFonts w:ascii="Arial" w:hAnsi="Arial" w:cs="Arial"/>
+          <w:sz w:val="24"/>
+          <w:szCs w:val="24"/>
+          <w:lang w:val="en-GB"/>
+        </w:rPr>
+        <w:t>en</w:t>
+      </w:r>
+      <w:proofErr w:type="spellEnd"/>
+      <w:r>
+        <w:rPr>
+          <w:rFonts w:ascii="Arial" w:hAnsi="Arial" w:cs="Arial"/>
+          <w:sz w:val="24"/>
+          <w:szCs w:val="24"/>
+          <w:lang w:val="en-GB"/>
+        </w:rPr>
+        <w:t xml:space="preserve"> Python del que se </w:t>
+      </w:r>
+      <w:proofErr w:type="spellStart"/>
+      <w:r>
+        <w:rPr>
+          <w:rFonts w:ascii="Arial" w:hAnsi="Arial" w:cs="Arial"/>
+          <w:sz w:val="24"/>
+          <w:szCs w:val="24"/>
+          <w:lang w:val="en-GB"/>
+        </w:rPr>
+        <w:t>hablará</w:t>
+      </w:r>
+      <w:proofErr w:type="spellEnd"/>
+      <w:r>
+        <w:rPr>
+          <w:rFonts w:ascii="Arial" w:hAnsi="Arial" w:cs="Arial"/>
+          <w:sz w:val="24"/>
+          <w:szCs w:val="24"/>
+          <w:lang w:val="en-GB"/>
+        </w:rPr>
+        <w:t xml:space="preserve"> </w:t>
+      </w:r>
+      <w:proofErr w:type="spellStart"/>
+      <w:r>
+        <w:rPr>
+          <w:rFonts w:ascii="Arial" w:hAnsi="Arial" w:cs="Arial"/>
+          <w:sz w:val="24"/>
+          <w:szCs w:val="24"/>
+          <w:lang w:val="en-GB"/>
+        </w:rPr>
+        <w:t>en</w:t>
+      </w:r>
+      <w:proofErr w:type="spellEnd"/>
+      <w:r>
+        <w:rPr>
+          <w:rFonts w:ascii="Arial" w:hAnsi="Arial" w:cs="Arial"/>
+          <w:sz w:val="24"/>
+          <w:szCs w:val="24"/>
+          <w:lang w:val="en-GB"/>
+        </w:rPr>
+        <w:t xml:space="preserve"> el </w:t>
+      </w:r>
+      <w:proofErr w:type="spellStart"/>
+      <w:r>
+        <w:rPr>
+          <w:rFonts w:ascii="Arial" w:hAnsi="Arial" w:cs="Arial"/>
+          <w:sz w:val="24"/>
+          <w:szCs w:val="24"/>
+          <w:lang w:val="en-GB"/>
+        </w:rPr>
+        <w:t>siguiente</w:t>
+      </w:r>
+      <w:proofErr w:type="spellEnd"/>
+      <w:r>
+        <w:rPr>
+          <w:rFonts w:ascii="Arial" w:hAnsi="Arial" w:cs="Arial"/>
+          <w:sz w:val="24"/>
+          <w:szCs w:val="24"/>
+          <w:lang w:val="en-GB"/>
+        </w:rPr>
+        <w:t xml:space="preserve"> </w:t>
+      </w:r>
+      <w:proofErr w:type="spellStart"/>
+      <w:r>
+        <w:rPr>
+          <w:rFonts w:ascii="Arial" w:hAnsi="Arial" w:cs="Arial"/>
+          <w:sz w:val="24"/>
+          <w:szCs w:val="24"/>
+          <w:lang w:val="en-GB"/>
+        </w:rPr>
+        <w:t>punto</w:t>
+      </w:r>
+      <w:proofErr w:type="spellEnd"/>
+      <w:r>
+        <w:rPr>
+          <w:rFonts w:ascii="Arial" w:hAnsi="Arial" w:cs="Arial"/>
+          <w:sz w:val="24"/>
+          <w:szCs w:val="24"/>
+          <w:lang w:val="en-GB"/>
+        </w:rPr>
+        <w:t>.</w:t>
+      </w:r>
+    </w:p>
+    <w:p>
+      <w:pPr>
+        <w:rPr>
+          <w:rFonts w:ascii="Arial" w:hAnsi="Arial" w:cs="Arial"/>
+          <w:sz w:val="24"/>
+          <w:szCs w:val="24"/>
+          <w:lang w:val="en-GB"/>
+        </w:rPr>
+      </w:pPr>
+      <w:r>
+        <w:rPr>
+          <w:rFonts w:ascii="Arial" w:hAnsi="Arial" w:cs="Arial"/>
+          <w:sz w:val="24"/>
+          <w:szCs w:val="24"/>
+          <w:lang w:val="en-GB"/>
+        </w:rPr>
+        <w:t xml:space="preserve">Por </w:t>
+      </w:r>
+      <w:proofErr w:type="spellStart"/>
+      <w:r>
+        <w:rPr>
+          <w:rFonts w:ascii="Arial" w:hAnsi="Arial" w:cs="Arial"/>
+          <w:sz w:val="24"/>
+          <w:szCs w:val="24"/>
+          <w:lang w:val="en-GB"/>
+        </w:rPr>
+        <w:t>útimo</w:t>
+      </w:r>
+      <w:proofErr w:type="spellEnd"/>
+      <w:r>
+        <w:rPr>
+          <w:rFonts w:ascii="Arial" w:hAnsi="Arial" w:cs="Arial"/>
+          <w:sz w:val="24"/>
+          <w:szCs w:val="24"/>
+          <w:lang w:val="en-GB"/>
+        </w:rPr>
+        <w:t xml:space="preserve">, se </w:t>
+      </w:r>
+      <w:proofErr w:type="spellStart"/>
+      <w:r>
+        <w:rPr>
+          <w:rFonts w:ascii="Arial" w:hAnsi="Arial" w:cs="Arial"/>
+          <w:sz w:val="24"/>
+          <w:szCs w:val="24"/>
+          <w:lang w:val="en-GB"/>
+        </w:rPr>
+        <w:t>pensó</w:t>
+      </w:r>
+      <w:proofErr w:type="spellEnd"/>
+      <w:r>
+        <w:rPr>
+          <w:rFonts w:ascii="Arial" w:hAnsi="Arial" w:cs="Arial"/>
+          <w:sz w:val="24"/>
+          <w:szCs w:val="24"/>
+          <w:lang w:val="en-GB"/>
+        </w:rPr>
+        <w:t xml:space="preserve"> </w:t>
+      </w:r>
+      <w:proofErr w:type="spellStart"/>
+      <w:r>
+        <w:rPr>
+          <w:rFonts w:ascii="Arial" w:hAnsi="Arial" w:cs="Arial"/>
+          <w:sz w:val="24"/>
+          <w:szCs w:val="24"/>
+          <w:lang w:val="en-GB"/>
+        </w:rPr>
+        <w:t>en</w:t>
+      </w:r>
+      <w:proofErr w:type="spellEnd"/>
+      <w:r>
+        <w:rPr>
+          <w:rFonts w:ascii="Arial" w:hAnsi="Arial" w:cs="Arial"/>
+          <w:sz w:val="24"/>
+          <w:szCs w:val="24"/>
+          <w:lang w:val="en-GB"/>
+        </w:rPr>
+        <w:t xml:space="preserve"> un principio que Arduino </w:t>
+      </w:r>
+      <w:proofErr w:type="spellStart"/>
+      <w:r>
+        <w:rPr>
+          <w:rFonts w:ascii="Arial" w:hAnsi="Arial" w:cs="Arial"/>
+          <w:sz w:val="24"/>
+          <w:szCs w:val="24"/>
+          <w:lang w:val="en-GB"/>
+        </w:rPr>
+        <w:t>también</w:t>
+      </w:r>
+      <w:proofErr w:type="spellEnd"/>
+      <w:r>
+        <w:rPr>
+          <w:rFonts w:ascii="Arial" w:hAnsi="Arial" w:cs="Arial"/>
+          <w:sz w:val="24"/>
+          <w:szCs w:val="24"/>
+          <w:lang w:val="en-GB"/>
+        </w:rPr>
+        <w:t xml:space="preserve"> </w:t>
+      </w:r>
+      <w:proofErr w:type="spellStart"/>
+      <w:r>
+        <w:rPr>
+          <w:rFonts w:ascii="Arial" w:hAnsi="Arial" w:cs="Arial"/>
+          <w:sz w:val="24"/>
+          <w:szCs w:val="24"/>
+          <w:lang w:val="en-GB"/>
+        </w:rPr>
+        <w:t>leyese</w:t>
+      </w:r>
+      <w:proofErr w:type="spellEnd"/>
+      <w:r>
+        <w:rPr>
+          <w:rFonts w:ascii="Arial" w:hAnsi="Arial" w:cs="Arial"/>
+          <w:sz w:val="24"/>
+          <w:szCs w:val="24"/>
+          <w:lang w:val="en-GB"/>
+        </w:rPr>
+        <w:t xml:space="preserve"> el lector RFID, </w:t>
+      </w:r>
+      <w:proofErr w:type="spellStart"/>
+      <w:r>
+        <w:rPr>
+          <w:rFonts w:ascii="Arial" w:hAnsi="Arial" w:cs="Arial"/>
+          <w:sz w:val="24"/>
+          <w:szCs w:val="24"/>
+          <w:lang w:val="en-GB"/>
+        </w:rPr>
+        <w:t>pero</w:t>
+      </w:r>
+      <w:proofErr w:type="spellEnd"/>
+      <w:r>
+        <w:rPr>
+          <w:rFonts w:ascii="Arial" w:hAnsi="Arial" w:cs="Arial"/>
+          <w:sz w:val="24"/>
+          <w:szCs w:val="24"/>
+          <w:lang w:val="en-GB"/>
+        </w:rPr>
+        <w:t xml:space="preserve"> </w:t>
+      </w:r>
+      <w:proofErr w:type="spellStart"/>
+      <w:r>
+        <w:rPr>
+          <w:rFonts w:ascii="Arial" w:hAnsi="Arial" w:cs="Arial"/>
+          <w:sz w:val="24"/>
+          <w:szCs w:val="24"/>
+          <w:lang w:val="en-GB"/>
+        </w:rPr>
+        <w:t>debido</w:t>
+      </w:r>
+      <w:proofErr w:type="spellEnd"/>
+      <w:r>
+        <w:rPr>
+          <w:rFonts w:ascii="Arial" w:hAnsi="Arial" w:cs="Arial"/>
+          <w:sz w:val="24"/>
+          <w:szCs w:val="24"/>
+          <w:lang w:val="en-GB"/>
+        </w:rPr>
+        <w:t xml:space="preserve"> a que </w:t>
+      </w:r>
+      <w:proofErr w:type="spellStart"/>
+      <w:r>
+        <w:rPr>
+          <w:rFonts w:ascii="Arial" w:hAnsi="Arial" w:cs="Arial"/>
+          <w:sz w:val="24"/>
+          <w:szCs w:val="24"/>
+          <w:lang w:val="en-GB"/>
+        </w:rPr>
+        <w:t>en</w:t>
+      </w:r>
+      <w:proofErr w:type="spellEnd"/>
+      <w:r>
+        <w:rPr>
+          <w:rFonts w:ascii="Arial" w:hAnsi="Arial" w:cs="Arial"/>
+          <w:sz w:val="24"/>
+          <w:szCs w:val="24"/>
+          <w:lang w:val="en-GB"/>
+        </w:rPr>
+        <w:t xml:space="preserve"> Python </w:t>
+      </w:r>
+      <w:proofErr w:type="spellStart"/>
+      <w:r>
+        <w:rPr>
+          <w:rFonts w:ascii="Arial" w:hAnsi="Arial" w:cs="Arial"/>
+          <w:sz w:val="24"/>
+          <w:szCs w:val="24"/>
+          <w:lang w:val="en-GB"/>
+        </w:rPr>
+        <w:t>permitía</w:t>
+      </w:r>
+      <w:proofErr w:type="spellEnd"/>
+      <w:r>
+        <w:rPr>
+          <w:rFonts w:ascii="Arial" w:hAnsi="Arial" w:cs="Arial"/>
+          <w:sz w:val="24"/>
+          <w:szCs w:val="24"/>
+          <w:lang w:val="en-GB"/>
+        </w:rPr>
+        <w:t xml:space="preserve"> </w:t>
+      </w:r>
+      <w:proofErr w:type="spellStart"/>
+      <w:r>
+        <w:rPr>
+          <w:rFonts w:ascii="Arial" w:hAnsi="Arial" w:cs="Arial"/>
+          <w:sz w:val="24"/>
+          <w:szCs w:val="24"/>
+          <w:lang w:val="en-GB"/>
+        </w:rPr>
+        <w:t>más</w:t>
+      </w:r>
+      <w:proofErr w:type="spellEnd"/>
+      <w:r>
+        <w:rPr>
+          <w:rFonts w:ascii="Arial" w:hAnsi="Arial" w:cs="Arial"/>
+          <w:sz w:val="24"/>
+          <w:szCs w:val="24"/>
+          <w:lang w:val="en-GB"/>
+        </w:rPr>
+        <w:t xml:space="preserve"> </w:t>
+      </w:r>
+      <w:proofErr w:type="spellStart"/>
+      <w:r>
+        <w:rPr>
+          <w:rFonts w:ascii="Arial" w:hAnsi="Arial" w:cs="Arial"/>
+          <w:sz w:val="24"/>
+          <w:szCs w:val="24"/>
+          <w:lang w:val="en-GB"/>
+        </w:rPr>
+        <w:t>funcionalidad</w:t>
+      </w:r>
+      <w:proofErr w:type="spellEnd"/>
+      <w:r>
+        <w:rPr>
+          <w:rFonts w:ascii="Arial" w:hAnsi="Arial" w:cs="Arial"/>
+          <w:sz w:val="24"/>
+          <w:szCs w:val="24"/>
+          <w:lang w:val="en-GB"/>
+        </w:rPr>
+        <w:t xml:space="preserve"> con la </w:t>
+      </w:r>
+      <w:proofErr w:type="spellStart"/>
+      <w:r>
+        <w:rPr>
+          <w:rFonts w:ascii="Arial" w:hAnsi="Arial" w:cs="Arial"/>
+          <w:sz w:val="24"/>
+          <w:szCs w:val="24"/>
+          <w:lang w:val="en-GB"/>
+        </w:rPr>
+        <w:t>manipulación</w:t>
+      </w:r>
+      <w:proofErr w:type="spellEnd"/>
+      <w:r>
+        <w:rPr>
+          <w:rFonts w:ascii="Arial" w:hAnsi="Arial" w:cs="Arial"/>
+          <w:sz w:val="24"/>
+          <w:szCs w:val="24"/>
+          <w:lang w:val="en-GB"/>
+        </w:rPr>
+        <w:t xml:space="preserve"> de </w:t>
+      </w:r>
+      <w:proofErr w:type="spellStart"/>
+      <w:r>
+        <w:rPr>
+          <w:rFonts w:ascii="Arial" w:hAnsi="Arial" w:cs="Arial"/>
+          <w:sz w:val="24"/>
+          <w:szCs w:val="24"/>
+          <w:lang w:val="en-GB"/>
+        </w:rPr>
+        <w:t>datos</w:t>
+      </w:r>
+      <w:proofErr w:type="spellEnd"/>
+      <w:r>
+        <w:rPr>
+          <w:rFonts w:ascii="Arial" w:hAnsi="Arial" w:cs="Arial"/>
+          <w:sz w:val="24"/>
+          <w:szCs w:val="24"/>
+          <w:lang w:val="en-GB"/>
+        </w:rPr>
+        <w:t xml:space="preserve"> </w:t>
+      </w:r>
+      <w:proofErr w:type="spellStart"/>
+      <w:r>
+        <w:rPr>
+          <w:rFonts w:ascii="Arial" w:hAnsi="Arial" w:cs="Arial"/>
+          <w:sz w:val="24"/>
+          <w:szCs w:val="24"/>
+          <w:lang w:val="en-GB"/>
+        </w:rPr>
+        <w:t>generados</w:t>
+      </w:r>
+      <w:proofErr w:type="spellEnd"/>
+      <w:r>
+        <w:rPr>
+          <w:rFonts w:ascii="Arial" w:hAnsi="Arial" w:cs="Arial"/>
+          <w:sz w:val="24"/>
+          <w:szCs w:val="24"/>
+          <w:lang w:val="en-GB"/>
+        </w:rPr>
+        <w:t xml:space="preserve"> al </w:t>
+      </w:r>
+      <w:proofErr w:type="spellStart"/>
+      <w:r>
+        <w:rPr>
+          <w:rFonts w:ascii="Arial" w:hAnsi="Arial" w:cs="Arial"/>
+          <w:sz w:val="24"/>
+          <w:szCs w:val="24"/>
+          <w:lang w:val="en-GB"/>
+        </w:rPr>
+        <w:t>pasar</w:t>
+      </w:r>
+      <w:proofErr w:type="spellEnd"/>
+      <w:r>
+        <w:rPr>
+          <w:rFonts w:ascii="Arial" w:hAnsi="Arial" w:cs="Arial"/>
+          <w:sz w:val="24"/>
+          <w:szCs w:val="24"/>
+          <w:lang w:val="en-GB"/>
+        </w:rPr>
+        <w:t xml:space="preserve"> </w:t>
+      </w:r>
+      <w:proofErr w:type="spellStart"/>
+      <w:r>
+        <w:rPr>
+          <w:rFonts w:ascii="Arial" w:hAnsi="Arial" w:cs="Arial"/>
+          <w:sz w:val="24"/>
+          <w:szCs w:val="24"/>
+          <w:lang w:val="en-GB"/>
+        </w:rPr>
+        <w:t>una</w:t>
+      </w:r>
+      <w:proofErr w:type="spellEnd"/>
+      <w:r>
+        <w:rPr>
+          <w:rFonts w:ascii="Arial" w:hAnsi="Arial" w:cs="Arial"/>
+          <w:sz w:val="24"/>
+          <w:szCs w:val="24"/>
+          <w:lang w:val="en-GB"/>
+        </w:rPr>
+        <w:t xml:space="preserve"> </w:t>
+      </w:r>
+      <w:proofErr w:type="spellStart"/>
+      <w:r>
+        <w:rPr>
+          <w:rFonts w:ascii="Arial" w:hAnsi="Arial" w:cs="Arial"/>
+          <w:sz w:val="24"/>
+          <w:szCs w:val="24"/>
+          <w:lang w:val="en-GB"/>
+        </w:rPr>
+        <w:t>tarjeta</w:t>
+      </w:r>
+      <w:proofErr w:type="spellEnd"/>
+      <w:r>
+        <w:rPr>
+          <w:rFonts w:ascii="Arial" w:hAnsi="Arial" w:cs="Arial"/>
+          <w:sz w:val="24"/>
+          <w:szCs w:val="24"/>
+          <w:lang w:val="en-GB"/>
+        </w:rPr>
+        <w:t xml:space="preserve"> </w:t>
+      </w:r>
+      <w:proofErr w:type="spellStart"/>
+      <w:r>
+        <w:rPr>
+          <w:rFonts w:ascii="Arial" w:hAnsi="Arial" w:cs="Arial"/>
+          <w:sz w:val="24"/>
+          <w:szCs w:val="24"/>
+          <w:lang w:val="en-GB"/>
+        </w:rPr>
+        <w:t>por</w:t>
+      </w:r>
+      <w:proofErr w:type="spellEnd"/>
+      <w:r>
+        <w:rPr>
+          <w:rFonts w:ascii="Arial" w:hAnsi="Arial" w:cs="Arial"/>
+          <w:sz w:val="24"/>
+          <w:szCs w:val="24"/>
+          <w:lang w:val="en-GB"/>
+        </w:rPr>
+        <w:t xml:space="preserve"> el lector, se </w:t>
+      </w:r>
+      <w:proofErr w:type="spellStart"/>
+      <w:r>
+        <w:rPr>
+          <w:rFonts w:ascii="Arial" w:hAnsi="Arial" w:cs="Arial"/>
+          <w:sz w:val="24"/>
+          <w:szCs w:val="24"/>
+          <w:lang w:val="en-GB"/>
+        </w:rPr>
+        <w:t>optó</w:t>
+      </w:r>
+      <w:proofErr w:type="spellEnd"/>
+      <w:r>
+        <w:rPr>
+          <w:rFonts w:ascii="Arial" w:hAnsi="Arial" w:cs="Arial"/>
+          <w:sz w:val="24"/>
+          <w:szCs w:val="24"/>
+          <w:lang w:val="en-GB"/>
+        </w:rPr>
+        <w:t xml:space="preserve"> </w:t>
+      </w:r>
+      <w:proofErr w:type="spellStart"/>
+      <w:r>
+        <w:rPr>
+          <w:rFonts w:ascii="Arial" w:hAnsi="Arial" w:cs="Arial"/>
+          <w:sz w:val="24"/>
+          <w:szCs w:val="24"/>
+          <w:lang w:val="en-GB"/>
+        </w:rPr>
+        <w:t>por</w:t>
+      </w:r>
+      <w:proofErr w:type="spellEnd"/>
+      <w:r>
+        <w:rPr>
+          <w:rFonts w:ascii="Arial" w:hAnsi="Arial" w:cs="Arial"/>
+          <w:sz w:val="24"/>
+          <w:szCs w:val="24"/>
+          <w:lang w:val="en-GB"/>
+        </w:rPr>
+        <w:t xml:space="preserve"> no </w:t>
+      </w:r>
+      <w:proofErr w:type="spellStart"/>
+      <w:r>
+        <w:rPr>
+          <w:rFonts w:ascii="Arial" w:hAnsi="Arial" w:cs="Arial"/>
+          <w:sz w:val="24"/>
+          <w:szCs w:val="24"/>
+          <w:lang w:val="en-GB"/>
+        </w:rPr>
+        <w:t>implementarlo</w:t>
+      </w:r>
+      <w:proofErr w:type="spellEnd"/>
+      <w:r>
+        <w:rPr>
+          <w:rFonts w:ascii="Arial" w:hAnsi="Arial" w:cs="Arial"/>
+          <w:sz w:val="24"/>
+          <w:szCs w:val="24"/>
+          <w:lang w:val="en-GB"/>
+        </w:rPr>
+        <w:t xml:space="preserve"> con Arduino.</w:t>
+      </w:r>
+    </w:p>
+    <w:p>
+      <w:pPr>
+        <w:rPr>
+          <w:rFonts w:ascii="Arial" w:hAnsi="Arial" w:cs="Arial"/>
+          <w:sz w:val="24"/>
+          <w:szCs w:val="24"/>
+        </w:rPr>
+      </w:pPr>
+    </w:p>
+    <w:p>
+      <w:pPr>
+        <w:rPr>
+          <w:rFonts w:ascii="Arial" w:hAnsi="Arial" w:cs="Arial"/>
+          <w:sz w:val="28"/>
+          <w:szCs w:val="28"/>
+          <w:lang w:val="en-GB"/>
+        </w:rPr>
+      </w:pPr>
+      <w:r>
+        <w:rPr>
+          <w:rFonts w:ascii="Arial" w:hAnsi="Arial" w:cs="Arial"/>
+          <w:b/>
+          <w:sz w:val="28"/>
+          <w:szCs w:val="28"/>
+          <w:lang w:val="en-GB"/>
+        </w:rPr>
+        <w:t xml:space="preserve">Script </w:t>
+      </w:r>
+      <w:r>
+        <w:rPr>
+          <w:rFonts w:ascii="Arial" w:hAnsi="Arial" w:cs="Arial"/>
+          <w:b/>
+          <w:sz w:val="28"/>
+          <w:szCs w:val="28"/>
+          <w:lang w:val="en-GB"/>
+        </w:rPr>
+        <w:t>Python</w:t>
+      </w:r>
+    </w:p>
+    <w:p>
+      <w:pPr>
+        <w:rPr>
+          <w:rFonts w:ascii="Arial" w:hAnsi="Arial" w:cs="Arial"/>
+          <w:sz w:val="24"/>
+          <w:szCs w:val="24"/>
+        </w:rPr>
+      </w:pPr>
+      <w:r>
+        <w:rPr>
+          <w:rFonts w:ascii="Arial" w:hAnsi="Arial" w:cs="Arial"/>
+          <w:sz w:val="24"/>
+          <w:szCs w:val="24"/>
+        </w:rPr>
+        <w:t>El script de Python canaliza prácticamente toda la funcionalidad back-</w:t>
+      </w:r>
+      <w:proofErr w:type="spellStart"/>
+      <w:r>
+        <w:rPr>
+          <w:rFonts w:ascii="Arial" w:hAnsi="Arial" w:cs="Arial"/>
+          <w:sz w:val="24"/>
+          <w:szCs w:val="24"/>
+        </w:rPr>
+        <w:t>end</w:t>
+      </w:r>
+      <w:proofErr w:type="spellEnd"/>
+      <w:r>
+        <w:rPr>
+          <w:rFonts w:ascii="Arial" w:hAnsi="Arial" w:cs="Arial"/>
+          <w:sz w:val="24"/>
+          <w:szCs w:val="24"/>
+        </w:rPr>
+        <w:t xml:space="preserve"> del Magic </w:t>
+      </w:r>
+      <w:proofErr w:type="spellStart"/>
+      <w:r>
+        <w:rPr>
+          <w:rFonts w:ascii="Arial" w:hAnsi="Arial" w:cs="Arial"/>
+          <w:sz w:val="24"/>
+          <w:szCs w:val="24"/>
+        </w:rPr>
+        <w:t>Mirror</w:t>
+      </w:r>
+      <w:proofErr w:type="spellEnd"/>
+      <w:r>
+        <w:rPr>
+          <w:rFonts w:ascii="Arial" w:hAnsi="Arial" w:cs="Arial"/>
+          <w:sz w:val="24"/>
+          <w:szCs w:val="24"/>
+        </w:rPr>
+        <w:t>. Debido a esto, este script ha sido una fuente de problemas ya que se ha necesitado modificar muchas veces y, por ende, se ha picado mucho código innecesariamente.</w:t>
+      </w:r>
+    </w:p>
+    <w:p>
+      <w:pPr>
+        <w:rPr>
+          <w:rFonts w:ascii="Arial" w:hAnsi="Arial" w:cs="Arial"/>
+          <w:sz w:val="24"/>
+          <w:szCs w:val="24"/>
+        </w:rPr>
+      </w:pPr>
+      <w:r>
+        <w:rPr>
+          <w:rFonts w:ascii="Arial" w:hAnsi="Arial" w:cs="Arial"/>
+          <w:sz w:val="24"/>
+          <w:szCs w:val="24"/>
+        </w:rPr>
+        <w:t>La primera función que</w:t>
+      </w:r>
+      <w:r>
+        <w:rPr>
+          <w:rFonts w:ascii="Arial" w:hAnsi="Arial" w:cs="Arial"/>
+          <w:sz w:val="24"/>
+          <w:szCs w:val="24"/>
+        </w:rPr>
+        <w:t xml:space="preserve"> realiza el script es</w:t>
+      </w:r>
+      <w:r>
+        <w:rPr>
+          <w:rFonts w:ascii="Arial" w:hAnsi="Arial" w:cs="Arial"/>
+          <w:sz w:val="24"/>
+          <w:szCs w:val="24"/>
+        </w:rPr>
+        <w:t xml:space="preserve"> leer la salida producida por el script de Arduino, y apagar la pantalla si al cabo de un minuto no se ha detectado un usuario, o encenderla, mostrando una página base común para todos los usuarios</w:t>
+      </w:r>
+      <w:r>
+        <w:rPr>
+          <w:rFonts w:ascii="Arial" w:hAnsi="Arial" w:cs="Arial"/>
+          <w:sz w:val="24"/>
+          <w:szCs w:val="24"/>
+        </w:rPr>
+        <w:t>. Independientemente de si se activa o no el sensor de presencia, se hizo parte del script concurrente para poder</w:t>
+      </w:r>
+      <w:r>
+        <w:rPr>
+          <w:rFonts w:ascii="Arial" w:hAnsi="Arial" w:cs="Arial"/>
+          <w:sz w:val="24"/>
+          <w:szCs w:val="24"/>
+        </w:rPr>
+        <w:t xml:space="preserve"> </w:t>
+      </w:r>
+      <w:proofErr w:type="spellStart"/>
+      <w:r>
+        <w:rPr>
+          <w:rFonts w:ascii="Arial" w:hAnsi="Arial" w:cs="Arial"/>
+          <w:sz w:val="24"/>
+          <w:szCs w:val="24"/>
+        </w:rPr>
+        <w:t>loguearte</w:t>
+      </w:r>
+      <w:proofErr w:type="spellEnd"/>
+      <w:r>
+        <w:rPr>
+          <w:rFonts w:ascii="Arial" w:hAnsi="Arial" w:cs="Arial"/>
+          <w:sz w:val="24"/>
+          <w:szCs w:val="24"/>
+        </w:rPr>
+        <w:t xml:space="preserve"> sin tener que pasar por delante (no es algo común, pero podría darse dicha situación).</w:t>
+      </w:r>
+    </w:p>
+    <w:p>
+      <w:pPr>
+        <w:rPr>
+          <w:rFonts w:ascii="Arial" w:hAnsi="Arial" w:cs="Arial"/>
+          <w:sz w:val="24"/>
+          <w:szCs w:val="24"/>
+        </w:rPr>
+      </w:pPr>
+      <w:r>
+        <w:rPr>
+          <w:rFonts w:ascii="Arial" w:hAnsi="Arial" w:cs="Arial"/>
+          <w:sz w:val="24"/>
+          <w:szCs w:val="24"/>
+        </w:rPr>
+        <w:t>Cuando el script lee la tarjeta RFID se conecta a la base de datos para comprobar si dicho usuario esta registrado o no. Pueden suceder 2 cosas:</w:t>
+      </w:r>
+    </w:p>
+    <w:p>
+      <w:pPr>
+        <w:pStyle w:val="Prrafodelista"/>
+        <w:numPr>
+          <w:ilvl w:val="0"/>
+          <w:numId w:val="41"/>
+        </w:numPr>
+        <w:rPr>
+          <w:rFonts w:ascii="Arial" w:hAnsi="Arial" w:cs="Arial"/>
+          <w:sz w:val="24"/>
+          <w:szCs w:val="24"/>
+        </w:rPr>
+      </w:pPr>
+      <w:r>
+        <w:rPr>
+          <w:rFonts w:ascii="Arial" w:hAnsi="Arial" w:cs="Arial"/>
+          <w:b/>
+          <w:sz w:val="24"/>
+          <w:szCs w:val="24"/>
+        </w:rPr>
+        <w:t>El usuario está registrado.</w:t>
+      </w:r>
+      <w:r>
+        <w:rPr>
+          <w:rFonts w:ascii="Arial" w:hAnsi="Arial" w:cs="Arial"/>
+          <w:sz w:val="24"/>
+          <w:szCs w:val="24"/>
+        </w:rPr>
+        <w:t xml:space="preserve"> Se accede a dicho usuario y se carga en una web su entorno personal con los parámetros que ha definido el usuario.</w:t>
+      </w:r>
+    </w:p>
+    <w:p>
+      <w:pPr>
+        <w:pStyle w:val="Prrafodelista"/>
+        <w:numPr>
+          <w:ilvl w:val="0"/>
+          <w:numId w:val="41"/>
+        </w:numPr>
+        <w:rPr>
+          <w:rFonts w:ascii="Arial" w:hAnsi="Arial" w:cs="Arial"/>
+          <w:sz w:val="24"/>
+          <w:szCs w:val="24"/>
+        </w:rPr>
+      </w:pPr>
+      <w:r>
+        <w:rPr>
+          <w:rFonts w:ascii="Arial" w:hAnsi="Arial" w:cs="Arial"/>
+          <w:b/>
+          <w:sz w:val="24"/>
+          <w:szCs w:val="24"/>
+        </w:rPr>
+        <w:t xml:space="preserve">El usuario no está registrado. </w:t>
+      </w:r>
+      <w:r>
+        <w:rPr>
+          <w:rFonts w:ascii="Arial" w:hAnsi="Arial" w:cs="Arial"/>
+          <w:sz w:val="24"/>
+          <w:szCs w:val="24"/>
+        </w:rPr>
+        <w:t xml:space="preserve">Se crea un nuevo registro en la base de datos y se carga una página de bienvenida en la que se muestran las instrucciones para el manejo del Magic </w:t>
+      </w:r>
+      <w:proofErr w:type="spellStart"/>
+      <w:r>
+        <w:rPr>
+          <w:rFonts w:ascii="Arial" w:hAnsi="Arial" w:cs="Arial"/>
+          <w:sz w:val="24"/>
+          <w:szCs w:val="24"/>
+        </w:rPr>
+        <w:t>Mirror</w:t>
+      </w:r>
+      <w:proofErr w:type="spellEnd"/>
+      <w:r>
+        <w:rPr>
+          <w:rFonts w:ascii="Arial" w:hAnsi="Arial" w:cs="Arial"/>
+          <w:sz w:val="24"/>
+          <w:szCs w:val="24"/>
+        </w:rPr>
+        <w:t>.</w:t>
+      </w:r>
+    </w:p>
+    <w:p>
+      <w:pPr>
+        <w:rPr>
+          <w:rFonts w:ascii="Arial" w:hAnsi="Arial" w:cs="Arial"/>
+          <w:sz w:val="24"/>
+          <w:szCs w:val="24"/>
+        </w:rPr>
+      </w:pPr>
+      <w:r>
+        <w:rPr>
+          <w:rFonts w:ascii="Arial" w:hAnsi="Arial" w:cs="Arial"/>
+          <w:sz w:val="24"/>
+          <w:szCs w:val="24"/>
+        </w:rPr>
+        <w:t>El script también es el encargado de crear el código temporal</w:t>
+      </w:r>
+      <w:r>
+        <w:rPr>
+          <w:rFonts w:ascii="Arial" w:hAnsi="Arial" w:cs="Arial"/>
+          <w:sz w:val="24"/>
+          <w:szCs w:val="24"/>
+        </w:rPr>
+        <w:t xml:space="preserve"> (el cual se calcula repetidas veces hasta que sea único en la base de datos) y guardarlo en el campo correspondiente al usuario que ha pasado la tarjeta RFID por el sensor para </w:t>
+      </w:r>
+      <w:proofErr w:type="spellStart"/>
+      <w:r>
+        <w:rPr>
+          <w:rFonts w:ascii="Arial" w:hAnsi="Arial" w:cs="Arial"/>
+          <w:sz w:val="24"/>
+          <w:szCs w:val="24"/>
+        </w:rPr>
+        <w:t>loguearse</w:t>
+      </w:r>
+      <w:proofErr w:type="spellEnd"/>
+      <w:r>
+        <w:rPr>
+          <w:rFonts w:ascii="Arial" w:hAnsi="Arial" w:cs="Arial"/>
+          <w:sz w:val="24"/>
+          <w:szCs w:val="24"/>
+        </w:rPr>
+        <w:t>.</w:t>
+      </w:r>
+    </w:p>
+    <w:p>
+      <w:pPr>
+        <w:rPr>
+          <w:rFonts w:ascii="Arial" w:hAnsi="Arial" w:cs="Arial"/>
+          <w:sz w:val="24"/>
+          <w:szCs w:val="24"/>
+        </w:rPr>
+      </w:pPr>
+      <w:r>
+        <w:rPr>
+          <w:rFonts w:ascii="Arial" w:hAnsi="Arial" w:cs="Arial"/>
+          <w:sz w:val="24"/>
+          <w:szCs w:val="24"/>
+        </w:rPr>
+        <w:t xml:space="preserve">Este script está configurado para lanzarse en cuanto la Raspberry se encienda mediante el </w:t>
+      </w:r>
+      <w:proofErr w:type="spellStart"/>
+      <w:r>
+        <w:rPr>
+          <w:rFonts w:ascii="Arial" w:hAnsi="Arial" w:cs="Arial"/>
+          <w:sz w:val="24"/>
+          <w:szCs w:val="24"/>
+        </w:rPr>
+        <w:t>crontab</w:t>
+      </w:r>
+      <w:proofErr w:type="spellEnd"/>
+      <w:r>
+        <w:rPr>
+          <w:rFonts w:ascii="Arial" w:hAnsi="Arial" w:cs="Arial"/>
+          <w:sz w:val="24"/>
+          <w:szCs w:val="24"/>
+        </w:rPr>
+        <w:t>.</w:t>
+      </w:r>
+    </w:p>
+    <w:p>
+      <w:pPr>
+        <w:rPr>
+          <w:rFonts w:ascii="Arial" w:hAnsi="Arial" w:cs="Arial"/>
+          <w:sz w:val="24"/>
+          <w:szCs w:val="24"/>
+        </w:rPr>
+      </w:pPr>
+    </w:p>
+    <w:p>
+      <w:pPr>
+        <w:rPr>
+          <w:rFonts w:ascii="Arial" w:hAnsi="Arial" w:cs="Arial"/>
+          <w:sz w:val="24"/>
+          <w:szCs w:val="24"/>
+        </w:rPr>
+      </w:pPr>
+    </w:p>
+    <w:p>
+      <w:pPr>
+        <w:rPr>
+          <w:rFonts w:ascii="Arial" w:hAnsi="Arial" w:cs="Arial"/>
+          <w:sz w:val="28"/>
+          <w:szCs w:val="28"/>
+          <w:lang w:val="en-GB"/>
+        </w:rPr>
+      </w:pPr>
+      <w:r>
+        <w:rPr>
+          <w:rFonts w:ascii="Arial" w:hAnsi="Arial" w:cs="Arial"/>
+          <w:b/>
+          <w:sz w:val="28"/>
+          <w:szCs w:val="28"/>
+          <w:lang w:val="en-GB"/>
+        </w:rPr>
+        <w:lastRenderedPageBreak/>
+        <w:t>S</w:t>
+      </w:r>
+      <w:r>
+        <w:rPr>
+          <w:rFonts w:ascii="Arial" w:hAnsi="Arial" w:cs="Arial"/>
+          <w:b/>
+          <w:sz w:val="28"/>
+          <w:szCs w:val="28"/>
+          <w:lang w:val="en-GB"/>
+        </w:rPr>
+        <w:t>cripts del SO</w:t>
+      </w:r>
+    </w:p>
+    <w:p>
+      <w:pPr>
+        <w:rPr>
+          <w:rFonts w:ascii="Arial" w:hAnsi="Arial" w:cs="Arial"/>
+          <w:sz w:val="24"/>
+          <w:szCs w:val="24"/>
+        </w:rPr>
+      </w:pPr>
+      <w:r>
+        <w:rPr>
+          <w:rFonts w:ascii="Arial" w:hAnsi="Arial" w:cs="Arial"/>
+          <w:sz w:val="24"/>
+          <w:szCs w:val="24"/>
+        </w:rPr>
+        <w:t xml:space="preserve">Por último, existen un par de scripts escritos en </w:t>
+      </w:r>
+      <w:proofErr w:type="spellStart"/>
+      <w:r>
+        <w:rPr>
+          <w:rFonts w:ascii="Arial" w:hAnsi="Arial" w:cs="Arial"/>
+          <w:sz w:val="24"/>
+          <w:szCs w:val="24"/>
+        </w:rPr>
+        <w:t>B</w:t>
+      </w:r>
+      <w:r>
+        <w:rPr>
+          <w:rFonts w:ascii="Arial" w:hAnsi="Arial" w:cs="Arial"/>
+          <w:sz w:val="24"/>
+          <w:szCs w:val="24"/>
+        </w:rPr>
+        <w:t>ash</w:t>
+      </w:r>
+      <w:proofErr w:type="spellEnd"/>
+      <w:r>
+        <w:rPr>
+          <w:rFonts w:ascii="Arial" w:hAnsi="Arial" w:cs="Arial"/>
+          <w:sz w:val="24"/>
+          <w:szCs w:val="24"/>
+        </w:rPr>
+        <w:t xml:space="preserve"> que realizan funciones relacionadas con el SO, el arranque y el mantenimiento de algunas de las funcionalidades comentadas. Son los siguientes:</w:t>
+      </w:r>
+    </w:p>
+    <w:p>
+      <w:pPr>
+        <w:pStyle w:val="Prrafodelista"/>
+        <w:numPr>
+          <w:ilvl w:val="0"/>
+          <w:numId w:val="42"/>
+        </w:numPr>
+        <w:rPr>
+          <w:rFonts w:ascii="Arial" w:hAnsi="Arial" w:cs="Arial"/>
+          <w:sz w:val="24"/>
+          <w:szCs w:val="24"/>
+        </w:rPr>
+      </w:pPr>
+      <w:proofErr w:type="spellStart"/>
+      <w:r>
+        <w:rPr>
+          <w:rFonts w:ascii="Arial" w:hAnsi="Arial" w:cs="Arial"/>
+          <w:b/>
+          <w:sz w:val="24"/>
+          <w:szCs w:val="24"/>
+        </w:rPr>
+        <w:t>execute_alexa</w:t>
+      </w:r>
+      <w:proofErr w:type="spellEnd"/>
+      <w:r>
+        <w:rPr>
+          <w:rFonts w:ascii="Arial" w:hAnsi="Arial" w:cs="Arial"/>
+          <w:b/>
+          <w:sz w:val="24"/>
+          <w:szCs w:val="24"/>
+        </w:rPr>
+        <w:t xml:space="preserve">. </w:t>
+      </w:r>
+      <w:r>
+        <w:rPr>
+          <w:rFonts w:ascii="Arial" w:hAnsi="Arial" w:cs="Arial"/>
+          <w:sz w:val="24"/>
+          <w:szCs w:val="24"/>
+        </w:rPr>
+        <w:t>Se encarga de ejecutar Alexa cada vez que se reinicie el SO para que esté disponible desde el principio,</w:t>
+      </w:r>
+    </w:p>
+    <w:p>
+      <w:pPr>
+        <w:pStyle w:val="Prrafodelista"/>
+        <w:numPr>
+          <w:ilvl w:val="0"/>
+          <w:numId w:val="42"/>
+        </w:numPr>
+        <w:rPr>
+          <w:rFonts w:ascii="Arial" w:hAnsi="Arial" w:cs="Arial"/>
+          <w:sz w:val="24"/>
+          <w:szCs w:val="24"/>
+        </w:rPr>
+      </w:pPr>
+      <w:proofErr w:type="spellStart"/>
+      <w:r>
+        <w:rPr>
+          <w:rFonts w:ascii="Arial" w:hAnsi="Arial" w:cs="Arial"/>
+          <w:b/>
+          <w:sz w:val="24"/>
+          <w:szCs w:val="24"/>
+        </w:rPr>
+        <w:t>checking_script</w:t>
+      </w:r>
+      <w:proofErr w:type="spellEnd"/>
+      <w:r>
+        <w:rPr>
+          <w:rFonts w:ascii="Arial" w:hAnsi="Arial" w:cs="Arial"/>
+          <w:b/>
+          <w:sz w:val="24"/>
+          <w:szCs w:val="24"/>
+        </w:rPr>
+        <w:t>.</w:t>
+      </w:r>
+      <w:r>
+        <w:rPr>
+          <w:rFonts w:ascii="Arial" w:hAnsi="Arial" w:cs="Arial"/>
+          <w:sz w:val="24"/>
+          <w:szCs w:val="24"/>
+        </w:rPr>
+        <w:t xml:space="preserve"> Su función es comprobar que el script de Python no se caiga. Si este se cae, el script informará de la hora de la caída y ejecutará de nuevo el script.</w:t>
+      </w:r>
+    </w:p>
+    <w:p>
+      <w:pPr>
+        <w:rPr>
+          <w:rFonts w:ascii="Arial" w:hAnsi="Arial" w:cs="Arial"/>
+          <w:sz w:val="24"/>
+          <w:szCs w:val="24"/>
+        </w:rPr>
+      </w:pPr>
+    </w:p>
+    <w:p>
+      <w:pPr>
+        <w:rPr>
+          <w:rFonts w:ascii="Arial" w:hAnsi="Arial" w:cs="Arial"/>
+          <w:sz w:val="24"/>
+          <w:szCs w:val="24"/>
+        </w:rPr>
+      </w:pPr>
+    </w:p>
+    <w:p>
+      <w:pPr>
+        <w:rPr>
+          <w:rFonts w:ascii="Arial" w:hAnsi="Arial" w:cs="Arial"/>
+          <w:sz w:val="24"/>
+          <w:szCs w:val="24"/>
+        </w:rPr>
+      </w:pPr>
+      <w:r>
+        <w:rPr>
+          <w:rFonts w:ascii="Arial" w:hAnsi="Arial" w:cs="Arial"/>
+          <w:sz w:val="24"/>
+          <w:szCs w:val="24"/>
+        </w:rPr>
+        <w:t>Una vez tratados los diferentes aspectos del desarrollo del back-</w:t>
+      </w:r>
+      <w:proofErr w:type="spellStart"/>
+      <w:r>
+        <w:rPr>
+          <w:rFonts w:ascii="Arial" w:hAnsi="Arial" w:cs="Arial"/>
+          <w:sz w:val="24"/>
+          <w:szCs w:val="24"/>
+        </w:rPr>
+        <w:t>end</w:t>
+      </w:r>
+      <w:proofErr w:type="spellEnd"/>
+      <w:r>
+        <w:rPr>
+          <w:rFonts w:ascii="Arial" w:hAnsi="Arial" w:cs="Arial"/>
+          <w:sz w:val="24"/>
+          <w:szCs w:val="24"/>
+        </w:rPr>
+        <w:t>, se expondrán los problemas que fueron surgiendo, siendo todos ellos resueltos con más o menos esfuerzo:</w:t>
+      </w:r>
+    </w:p>
+    <w:p>
+      <w:pPr>
+        <w:pStyle w:val="Prrafodelista"/>
+        <w:numPr>
+          <w:ilvl w:val="0"/>
+          <w:numId w:val="43"/>
+        </w:numPr>
+        <w:rPr>
+          <w:rFonts w:ascii="Arial" w:hAnsi="Arial" w:cs="Arial"/>
+          <w:sz w:val="24"/>
+          <w:szCs w:val="24"/>
+        </w:rPr>
+      </w:pPr>
+      <w:r>
+        <w:rPr>
+          <w:rFonts w:ascii="Arial" w:hAnsi="Arial" w:cs="Arial"/>
+          <w:sz w:val="24"/>
+          <w:szCs w:val="24"/>
+        </w:rPr>
+        <w:t xml:space="preserve">La salida del script de Arduino producía unos caracteres extraños al principio del </w:t>
+      </w:r>
+      <w:proofErr w:type="spellStart"/>
+      <w:r>
+        <w:rPr>
+          <w:rFonts w:ascii="Arial" w:hAnsi="Arial" w:cs="Arial"/>
+          <w:sz w:val="24"/>
+          <w:szCs w:val="24"/>
+        </w:rPr>
+        <w:t>string</w:t>
+      </w:r>
+      <w:proofErr w:type="spellEnd"/>
+      <w:r>
+        <w:rPr>
+          <w:rFonts w:ascii="Arial" w:hAnsi="Arial" w:cs="Arial"/>
+          <w:sz w:val="24"/>
+          <w:szCs w:val="24"/>
+        </w:rPr>
+        <w:t xml:space="preserve"> de la salida generada por el script. Fue un problema de codificación que se solucionó cuando se encontró.</w:t>
+      </w:r>
+    </w:p>
+    <w:p>
+      <w:pPr>
+        <w:pStyle w:val="Prrafodelista"/>
+        <w:numPr>
+          <w:ilvl w:val="0"/>
+          <w:numId w:val="43"/>
+        </w:numPr>
+        <w:rPr>
+          <w:rFonts w:ascii="Arial" w:hAnsi="Arial" w:cs="Arial"/>
+          <w:sz w:val="24"/>
+          <w:szCs w:val="24"/>
+        </w:rPr>
+      </w:pPr>
+      <w:r>
+        <w:rPr>
+          <w:rFonts w:ascii="Arial" w:hAnsi="Arial" w:cs="Arial"/>
+          <w:sz w:val="24"/>
+          <w:szCs w:val="24"/>
+        </w:rPr>
+        <w:t>Gran cantidad de cambios que se tuvieron que producir en el script de Python debido al cambio de ideas y a que las tareas estaban divididas y hubo conflictos de código entre miembros del equipo. Eso produjo una abundante pérdida de tiempo.</w:t>
+      </w:r>
+    </w:p>
+    <w:p>
+      <w:pPr>
+        <w:pStyle w:val="Prrafodelista"/>
+        <w:numPr>
+          <w:ilvl w:val="0"/>
+          <w:numId w:val="43"/>
+        </w:numPr>
+        <w:rPr>
+          <w:rFonts w:ascii="Arial" w:hAnsi="Arial" w:cs="Arial"/>
+          <w:sz w:val="24"/>
+          <w:szCs w:val="24"/>
+        </w:rPr>
+      </w:pPr>
+      <w:r>
+        <w:rPr>
+          <w:rFonts w:ascii="Arial" w:hAnsi="Arial" w:cs="Arial"/>
+          <w:sz w:val="24"/>
+          <w:szCs w:val="24"/>
+        </w:rPr>
+        <w:t>Problemas con la librería de MySQL para Python 3. Se debió a que fue complicado encontrar una que tuviese una fácil implementación y que fuera soportada por Python 3.</w:t>
+      </w:r>
+    </w:p>
+    <w:p>
+      <w:pPr>
+        <w:pStyle w:val="Prrafodelista"/>
+        <w:numPr>
+          <w:ilvl w:val="0"/>
+          <w:numId w:val="43"/>
+        </w:numPr>
+        <w:rPr>
+          <w:rFonts w:ascii="Arial" w:hAnsi="Arial" w:cs="Arial"/>
+          <w:sz w:val="24"/>
+          <w:szCs w:val="24"/>
+        </w:rPr>
+      </w:pPr>
+      <w:r>
+        <w:rPr>
+          <w:rFonts w:ascii="Arial" w:hAnsi="Arial" w:cs="Arial"/>
+          <w:sz w:val="24"/>
+          <w:szCs w:val="24"/>
+        </w:rPr>
+        <w:t>Problemas de lectura de las tarjetas RFID. Era necesario instalar varias librerías como SPI de la cual se prescindió al principio y, lógicamente, produjo errores.</w:t>
       </w:r>
     </w:p>
     <w:p>
@@ -10639,7 +12506,7 @@
         </w:rPr>
         <w:t xml:space="preserve"> </w:t>
       </w:r>
-      <w:bookmarkStart w:id="37" w:name="_Toc503787516"/>
+      <w:bookmarkStart w:id="36" w:name="_Toc503787516"/>
       <w:r>
         <w:rPr>
           <w:rFonts w:ascii="Arial" w:hAnsi="Arial" w:cs="Arial"/>
@@ -10657,7 +12524,7 @@
         </w:rPr>
         <w:t>end</w:t>
       </w:r>
-      <w:bookmarkEnd w:id="37"/>
+      <w:bookmarkEnd w:id="36"/>
       <w:proofErr w:type="spellEnd"/>
     </w:p>
     <w:p>
@@ -10738,7 +12605,163 @@
           <w:sz w:val="24"/>
           <w:szCs w:val="24"/>
         </w:rPr>
-        <w:t xml:space="preserve"> y </w:t>
+        <w:t xml:space="preserve"> y HTML</w:t>
+      </w:r>
+      <w:r>
+        <w:rPr>
+          <w:rFonts w:ascii="Arial" w:eastAsia="Times New Roman" w:hAnsi="Arial" w:cs="Arial"/>
+          <w:sz w:val="24"/>
+          <w:szCs w:val="24"/>
+        </w:rPr>
+        <w:t>, además de CSS para adecuar los estilos al espejo</w:t>
+      </w:r>
+      <w:r>
+        <w:rPr>
+          <w:rFonts w:ascii="Arial" w:eastAsia="Times New Roman" w:hAnsi="Arial" w:cs="Arial"/>
+          <w:sz w:val="24"/>
+          <w:szCs w:val="24"/>
+        </w:rPr>
+        <w:t xml:space="preserve">. A </w:t>
+      </w:r>
+      <w:r>
+        <w:rPr>
+          <w:rFonts w:ascii="Arial" w:eastAsia="Times New Roman" w:hAnsi="Arial" w:cs="Arial"/>
+          <w:sz w:val="24"/>
+          <w:szCs w:val="24"/>
+        </w:rPr>
+        <w:t>continuación,</w:t>
+      </w:r>
+      <w:r>
+        <w:rPr>
+          <w:rFonts w:ascii="Arial" w:eastAsia="Times New Roman" w:hAnsi="Arial" w:cs="Arial"/>
+          <w:sz w:val="24"/>
+          <w:szCs w:val="24"/>
+        </w:rPr>
+        <w:t xml:space="preserve"> </w:t>
+      </w:r>
+      <w:r>
+        <w:rPr>
+          <w:rFonts w:ascii="Arial" w:eastAsia="Times New Roman" w:hAnsi="Arial" w:cs="Arial"/>
+          <w:sz w:val="24"/>
+          <w:szCs w:val="24"/>
+        </w:rPr>
+        <w:t>se describirá</w:t>
+      </w:r>
+      <w:r>
+        <w:rPr>
+          <w:rFonts w:ascii="Arial" w:eastAsia="Times New Roman" w:hAnsi="Arial" w:cs="Arial"/>
+          <w:sz w:val="24"/>
+          <w:szCs w:val="24"/>
+        </w:rPr>
+        <w:t xml:space="preserve"> la funcionalidad del código dividido por partes. </w:t>
+      </w:r>
+    </w:p>
+    <w:p>
+      <w:pPr>
+        <w:rPr>
+          <w:rFonts w:ascii="Arial" w:eastAsia="Times New Roman" w:hAnsi="Arial" w:cs="Arial"/>
+          <w:sz w:val="24"/>
+          <w:szCs w:val="24"/>
+        </w:rPr>
+      </w:pPr>
+      <w:r>
+        <w:rPr>
+          <w:rFonts w:ascii="Arial" w:eastAsia="Times New Roman" w:hAnsi="Arial" w:cs="Arial"/>
+          <w:sz w:val="24"/>
+          <w:szCs w:val="24"/>
+        </w:rPr>
+        <w:t xml:space="preserve">El código encargado de mostrar al usuario el espacio cuando no se </w:t>
+      </w:r>
+      <w:proofErr w:type="spellStart"/>
+      <w:r>
+        <w:rPr>
+          <w:rFonts w:ascii="Arial" w:eastAsia="Times New Roman" w:hAnsi="Arial" w:cs="Arial"/>
+          <w:sz w:val="24"/>
+          <w:szCs w:val="24"/>
+        </w:rPr>
+        <w:t>loguea</w:t>
+      </w:r>
+      <w:proofErr w:type="spellEnd"/>
+      <w:r>
+        <w:rPr>
+          <w:rFonts w:ascii="Arial" w:eastAsia="Times New Roman" w:hAnsi="Arial" w:cs="Arial"/>
+          <w:sz w:val="24"/>
+          <w:szCs w:val="24"/>
+        </w:rPr>
+        <w:t xml:space="preserve">, está </w:t>
+      </w:r>
+      <w:r>
+        <w:rPr>
+          <w:rFonts w:ascii="Arial" w:eastAsia="Times New Roman" w:hAnsi="Arial" w:cs="Arial"/>
+          <w:sz w:val="24"/>
+          <w:szCs w:val="24"/>
+        </w:rPr>
+        <w:t>implementado</w:t>
+      </w:r>
+      <w:r>
+        <w:rPr>
+          <w:rFonts w:ascii="Arial" w:eastAsia="Times New Roman" w:hAnsi="Arial" w:cs="Arial"/>
+          <w:sz w:val="24"/>
+          <w:szCs w:val="24"/>
+        </w:rPr>
+        <w:t xml:space="preserve"> en el lenguaje HTML</w:t>
+      </w:r>
+      <w:r>
+        <w:rPr>
+          <w:rFonts w:ascii="Arial" w:eastAsia="Times New Roman" w:hAnsi="Arial" w:cs="Arial"/>
+          <w:sz w:val="24"/>
+          <w:szCs w:val="24"/>
+        </w:rPr>
+        <w:t>, donde se muestran los elementos de la p</w:t>
+      </w:r>
+      <w:r>
+        <w:rPr>
+          <w:rFonts w:ascii="Arial" w:eastAsia="Times New Roman" w:hAnsi="Arial" w:cs="Arial"/>
+          <w:sz w:val="24"/>
+          <w:szCs w:val="24"/>
+        </w:rPr>
+        <w:t>á</w:t>
+      </w:r>
+      <w:r>
+        <w:rPr>
+          <w:rFonts w:ascii="Arial" w:eastAsia="Times New Roman" w:hAnsi="Arial" w:cs="Arial"/>
+          <w:sz w:val="24"/>
+          <w:szCs w:val="24"/>
+        </w:rPr>
+        <w:t xml:space="preserve">gina principal, como puede ser reloj, calendario y tiempo. </w:t>
+      </w:r>
+      <w:r>
+        <w:rPr>
+          <w:rFonts w:ascii="Arial" w:eastAsia="Times New Roman" w:hAnsi="Arial" w:cs="Arial"/>
+          <w:sz w:val="24"/>
+          <w:szCs w:val="24"/>
+        </w:rPr>
+        <w:t>Este espacio se muestra cuando el sensor de movimiento detecta a una persona.</w:t>
+      </w:r>
+    </w:p>
+    <w:p>
+      <w:pPr>
+        <w:rPr>
+          <w:rFonts w:ascii="Arial" w:eastAsia="Times New Roman" w:hAnsi="Arial" w:cs="Arial"/>
+          <w:sz w:val="24"/>
+          <w:szCs w:val="24"/>
+        </w:rPr>
+      </w:pPr>
+      <w:r>
+        <w:rPr>
+          <w:rFonts w:ascii="Arial" w:eastAsia="Times New Roman" w:hAnsi="Arial" w:cs="Arial"/>
+          <w:sz w:val="24"/>
+          <w:szCs w:val="24"/>
+        </w:rPr>
+        <w:t xml:space="preserve">Cuando un nuevo usuario que no está registrado pasa su tarjeta RFID, al no estar el código de dicha tarjeta en la base de datos, se mostrará una página dando la bienvenida a este nuevo usuario. </w:t>
+      </w:r>
+      <w:r>
+        <w:rPr>
+          <w:rFonts w:ascii="Arial" w:eastAsia="Times New Roman" w:hAnsi="Arial" w:cs="Arial"/>
+          <w:sz w:val="24"/>
+          <w:szCs w:val="24"/>
+        </w:rPr>
+        <w:t xml:space="preserve">Dicha página mostrará el código </w:t>
       </w:r>
       <w:r>
         <w:rPr>
@@ -10747,31 +12770,7 @@
           <w:szCs w:val="24"/>
         </w:rPr>
         <w:lastRenderedPageBreak/>
-        <w:t>HTML</w:t>
-      </w:r>
-      <w:r>
-        <w:rPr>
-          <w:rFonts w:ascii="Arial" w:eastAsia="Times New Roman" w:hAnsi="Arial" w:cs="Arial"/>
-          <w:sz w:val="24"/>
-          <w:szCs w:val="24"/>
-        </w:rPr>
-        <w:t>, además de CSS para adecuar los estilos al espejo</w:t>
-      </w:r>
-      <w:r>
-        <w:rPr>
-          <w:rFonts w:ascii="Arial" w:eastAsia="Times New Roman" w:hAnsi="Arial" w:cs="Arial"/>
-          <w:sz w:val="24"/>
-          <w:szCs w:val="24"/>
-        </w:rPr>
-        <w:t xml:space="preserve">. A </w:t>
-      </w:r>
-      <w:r>
-        <w:rPr>
-          <w:rFonts w:ascii="Arial" w:eastAsia="Times New Roman" w:hAnsi="Arial" w:cs="Arial"/>
-          <w:sz w:val="24"/>
-          <w:szCs w:val="24"/>
-        </w:rPr>
-        <w:t>continuación,</w:t>
+        <w:t>temporal del usuario y la dirección a la que tiene que acceder para poder personalizar su nuevo espacio.</w:t>
       </w:r>
       <w:r>
         <w:rPr>
@@ -10781,38 +12780,22 @@
         </w:rPr>
         <w:t xml:space="preserve"> </w:t>
       </w:r>
-      <w:r>
-        <w:rPr>
-          <w:rFonts w:ascii="Arial" w:eastAsia="Times New Roman" w:hAnsi="Arial" w:cs="Arial"/>
-          <w:sz w:val="24"/>
-          <w:szCs w:val="24"/>
-        </w:rPr>
-        <w:t>se describirá</w:t>
-      </w:r>
-      <w:r>
-        <w:rPr>
-          <w:rFonts w:ascii="Arial" w:eastAsia="Times New Roman" w:hAnsi="Arial" w:cs="Arial"/>
-          <w:sz w:val="24"/>
-          <w:szCs w:val="24"/>
-        </w:rPr>
-        <w:t xml:space="preserve"> la funcionalidad del código dividido por partes. </w:t>
-      </w:r>
-    </w:p>
-    <w:p>
-      <w:pPr>
-        <w:rPr>
-          <w:rFonts w:ascii="Arial" w:eastAsia="Times New Roman" w:hAnsi="Arial" w:cs="Arial"/>
-          <w:sz w:val="24"/>
-          <w:szCs w:val="24"/>
-        </w:rPr>
-      </w:pPr>
-      <w:r>
-        <w:rPr>
-          <w:rFonts w:ascii="Arial" w:eastAsia="Times New Roman" w:hAnsi="Arial" w:cs="Arial"/>
-          <w:sz w:val="24"/>
-          <w:szCs w:val="24"/>
-        </w:rPr>
-        <w:t xml:space="preserve">El código encargado de mostrar al usuario el espacio cuando no se </w:t>
+    </w:p>
+    <w:p>
+      <w:pPr>
+        <w:rPr>
+          <w:rFonts w:ascii="Arial" w:eastAsia="Times New Roman" w:hAnsi="Arial" w:cs="Arial"/>
+          <w:sz w:val="24"/>
+          <w:szCs w:val="24"/>
+        </w:rPr>
+      </w:pPr>
+      <w:r>
+        <w:rPr>
+          <w:rFonts w:ascii="Arial" w:eastAsia="Times New Roman" w:hAnsi="Arial" w:cs="Arial"/>
+          <w:sz w:val="24"/>
+          <w:szCs w:val="24"/>
+        </w:rPr>
+        <w:t xml:space="preserve">El código para el usuario que está registrado en la base de datos y accede al Magic </w:t>
       </w:r>
       <w:proofErr w:type="spellStart"/>
       <w:r>
@@ -10821,7 +12804,7 @@
           <w:sz w:val="24"/>
           <w:szCs w:val="24"/>
         </w:rPr>
-        <w:t>loguea</w:t>
+        <w:t>Mirror</w:t>
       </w:r>
       <w:proofErr w:type="spellEnd"/>
       <w:r>
@@ -10830,31 +12813,7 @@
           <w:sz w:val="24"/>
           <w:szCs w:val="24"/>
         </w:rPr>
-        <w:t xml:space="preserve">, está </w:t>
-      </w:r>
-      <w:r>
-        <w:rPr>
-          <w:rFonts w:ascii="Arial" w:eastAsia="Times New Roman" w:hAnsi="Arial" w:cs="Arial"/>
-          <w:sz w:val="24"/>
-          <w:szCs w:val="24"/>
-        </w:rPr>
-        <w:t>implementado</w:t>
-      </w:r>
-      <w:r>
-        <w:rPr>
-          <w:rFonts w:ascii="Arial" w:eastAsia="Times New Roman" w:hAnsi="Arial" w:cs="Arial"/>
-          <w:sz w:val="24"/>
-          <w:szCs w:val="24"/>
-        </w:rPr>
-        <w:t xml:space="preserve"> en el lenguaje HTML</w:t>
-      </w:r>
-      <w:r>
-        <w:rPr>
-          <w:rFonts w:ascii="Arial" w:eastAsia="Times New Roman" w:hAnsi="Arial" w:cs="Arial"/>
-          <w:sz w:val="24"/>
-          <w:szCs w:val="24"/>
-        </w:rPr>
-        <w:t xml:space="preserve">, donde se muestran los elementos de la </w:t>
+        <w:t xml:space="preserve"> por </w:t>
       </w:r>
       <w:proofErr w:type="spellStart"/>
       <w:r>
@@ -10863,7 +12822,7 @@
           <w:sz w:val="24"/>
           <w:szCs w:val="24"/>
         </w:rPr>
-        <w:t>pagina</w:t>
+        <w:t>logueo</w:t>
       </w:r>
       <w:proofErr w:type="spellEnd"/>
       <w:r>
@@ -10872,40 +12831,71 @@
           <w:sz w:val="24"/>
           <w:szCs w:val="24"/>
         </w:rPr>
-        <w:t xml:space="preserve"> principal, como puede ser reloj, calendario y tiempo. </w:t>
-      </w:r>
-      <w:r>
-        <w:rPr>
-          <w:rFonts w:ascii="Arial" w:eastAsia="Times New Roman" w:hAnsi="Arial" w:cs="Arial"/>
-          <w:sz w:val="24"/>
-          <w:szCs w:val="24"/>
-        </w:rPr>
-        <w:t>Este espacio se muestra cuando el sensor de movimiento detecta a una persona.</w:t>
-      </w:r>
-    </w:p>
-    <w:p>
-      <w:pPr>
-        <w:rPr>
-          <w:rFonts w:ascii="Arial" w:eastAsia="Times New Roman" w:hAnsi="Arial" w:cs="Arial"/>
-          <w:sz w:val="24"/>
-          <w:szCs w:val="24"/>
-        </w:rPr>
-      </w:pPr>
-      <w:r>
-        <w:rPr>
-          <w:rFonts w:ascii="Arial" w:eastAsia="Times New Roman" w:hAnsi="Arial" w:cs="Arial"/>
-          <w:sz w:val="24"/>
-          <w:szCs w:val="24"/>
-        </w:rPr>
-        <w:t xml:space="preserve">Cuando un nuevo usuario que no está registrado pasa su tarjeta RFID, al no estar el código de dicha tarjeta en la base de datos, se mostrará una página dando la bienvenida a este nuevo usuario. </w:t>
-      </w:r>
-      <w:r>
-        <w:rPr>
-          <w:rFonts w:ascii="Arial" w:eastAsia="Times New Roman" w:hAnsi="Arial" w:cs="Arial"/>
-          <w:sz w:val="24"/>
-          <w:szCs w:val="24"/>
-        </w:rPr>
-        <w:t>Dicha página mostrará el código temporal del usuario y la dirección a la que tiene que acceder para poder personalizar su nuevo espacio.</w:t>
+        <w:t xml:space="preserve"> de la tarjeta RFID, está desarrollado en lenguaje HTML y PHP, de tal forma </w:t>
+      </w:r>
+      <w:r>
+        <w:rPr>
+          <w:rFonts w:ascii="Arial" w:eastAsia="Times New Roman" w:hAnsi="Arial" w:cs="Arial"/>
+          <w:sz w:val="24"/>
+          <w:szCs w:val="24"/>
+        </w:rPr>
+        <w:t>que,</w:t>
+      </w:r>
+      <w:r>
+        <w:rPr>
+          <w:rFonts w:ascii="Arial" w:eastAsia="Times New Roman" w:hAnsi="Arial" w:cs="Arial"/>
+          <w:sz w:val="24"/>
+          <w:szCs w:val="24"/>
+        </w:rPr>
+        <w:t xml:space="preserve"> en </w:t>
+      </w:r>
+      <w:r>
+        <w:rPr>
+          <w:rFonts w:ascii="Arial" w:eastAsia="Times New Roman" w:hAnsi="Arial" w:cs="Arial"/>
+          <w:sz w:val="24"/>
+          <w:szCs w:val="24"/>
+        </w:rPr>
+        <w:t>e</w:t>
+      </w:r>
+      <w:r>
+        <w:rPr>
+          <w:rFonts w:ascii="Arial" w:eastAsia="Times New Roman" w:hAnsi="Arial" w:cs="Arial"/>
+          <w:sz w:val="24"/>
+          <w:szCs w:val="24"/>
+        </w:rPr>
+        <w:t xml:space="preserve">ste </w:t>
+      </w:r>
+      <w:r>
+        <w:rPr>
+          <w:rFonts w:ascii="Arial" w:eastAsia="Times New Roman" w:hAnsi="Arial" w:cs="Arial"/>
+          <w:sz w:val="24"/>
+          <w:szCs w:val="24"/>
+        </w:rPr>
+        <w:t>último</w:t>
+      </w:r>
+      <w:r>
+        <w:rPr>
+          <w:rFonts w:ascii="Arial" w:eastAsia="Times New Roman" w:hAnsi="Arial" w:cs="Arial"/>
+          <w:sz w:val="24"/>
+          <w:szCs w:val="24"/>
+        </w:rPr>
+        <w:t xml:space="preserve">, se produce el acceso a la base de datos, según el ID de usuario, que se le proporciona desde la página de no </w:t>
+      </w:r>
+      <w:r>
+        <w:rPr>
+          <w:rFonts w:ascii="Arial" w:eastAsia="Times New Roman" w:hAnsi="Arial" w:cs="Arial"/>
+          <w:sz w:val="24"/>
+          <w:szCs w:val="24"/>
+        </w:rPr>
+        <w:t>registrado</w:t>
+      </w:r>
+      <w:r>
+        <w:rPr>
+          <w:rFonts w:ascii="Arial" w:eastAsia="Times New Roman" w:hAnsi="Arial" w:cs="Arial"/>
+          <w:sz w:val="24"/>
+          <w:szCs w:val="24"/>
+        </w:rPr>
+        <w:t>, explicada anteriormente. Al realizar este acceso, se obtienen los datos de los elementos deseados por el usuario, que se utilizarán para guiarse al mostrar los tipos y tamaños.</w:t>
       </w:r>
       <w:r>
         <w:rPr>
@@ -10930,7 +12920,7 @@
           <w:sz w:val="24"/>
           <w:szCs w:val="24"/>
         </w:rPr>
-        <w:t xml:space="preserve">El código para el usuario que está registrado en la base de datos y accede al Magic </w:t>
+        <w:t xml:space="preserve">En la página principal y en la de </w:t>
       </w:r>
       <w:proofErr w:type="spellStart"/>
       <w:r>
@@ -10939,7 +12929,7 @@
           <w:sz w:val="24"/>
           <w:szCs w:val="24"/>
         </w:rPr>
-        <w:t>Mirror</w:t>
+        <w:t>logueo</w:t>
       </w:r>
       <w:proofErr w:type="spellEnd"/>
       <w:r>
@@ -10948,7 +12938,7 @@
           <w:sz w:val="24"/>
           <w:szCs w:val="24"/>
         </w:rPr>
-        <w:t xml:space="preserve"> por </w:t>
+        <w:t>, se mostrará una frase motivadora, que se ejecuta en JavaScript, de tal manera que se lee un archivo .</w:t>
       </w:r>
       <w:proofErr w:type="spellStart"/>
       <w:r>
@@ -10957,7 +12947,7 @@
           <w:sz w:val="24"/>
           <w:szCs w:val="24"/>
         </w:rPr>
-        <w:t>logueo</w:t>
+        <w:t>txt</w:t>
       </w:r>
       <w:proofErr w:type="spellEnd"/>
       <w:r>
@@ -10966,133 +12956,6 @@
           <w:sz w:val="24"/>
           <w:szCs w:val="24"/>
         </w:rPr>
-        <w:t xml:space="preserve"> de la tarjeta RFID, está desarrollado en lenguaje HTML y PHP, de tal forma </w:t>
-      </w:r>
-      <w:proofErr w:type="gramStart"/>
-      <w:r>
-        <w:rPr>
-          <w:rFonts w:ascii="Arial" w:eastAsia="Times New Roman" w:hAnsi="Arial" w:cs="Arial"/>
-          <w:sz w:val="24"/>
-          <w:szCs w:val="24"/>
-        </w:rPr>
-        <w:t>que</w:t>
-      </w:r>
-      <w:proofErr w:type="gramEnd"/>
-      <w:r>
-        <w:rPr>
-          <w:rFonts w:ascii="Arial" w:eastAsia="Times New Roman" w:hAnsi="Arial" w:cs="Arial"/>
-          <w:sz w:val="24"/>
-          <w:szCs w:val="24"/>
-        </w:rPr>
-        <w:t xml:space="preserve"> en </w:t>
-      </w:r>
-      <w:r>
-        <w:rPr>
-          <w:rFonts w:ascii="Arial" w:eastAsia="Times New Roman" w:hAnsi="Arial" w:cs="Arial"/>
-          <w:sz w:val="24"/>
-          <w:szCs w:val="24"/>
-        </w:rPr>
-        <w:t>e</w:t>
-      </w:r>
-      <w:r>
-        <w:rPr>
-          <w:rFonts w:ascii="Arial" w:eastAsia="Times New Roman" w:hAnsi="Arial" w:cs="Arial"/>
-          <w:sz w:val="24"/>
-          <w:szCs w:val="24"/>
-        </w:rPr>
-        <w:t xml:space="preserve">ste </w:t>
-      </w:r>
-      <w:r>
-        <w:rPr>
-          <w:rFonts w:ascii="Arial" w:eastAsia="Times New Roman" w:hAnsi="Arial" w:cs="Arial"/>
-          <w:sz w:val="24"/>
-          <w:szCs w:val="24"/>
-        </w:rPr>
-        <w:t>último</w:t>
-      </w:r>
-      <w:r>
-        <w:rPr>
-          <w:rFonts w:ascii="Arial" w:eastAsia="Times New Roman" w:hAnsi="Arial" w:cs="Arial"/>
-          <w:sz w:val="24"/>
-          <w:szCs w:val="24"/>
-        </w:rPr>
-        <w:t xml:space="preserve">, se produce el acceso a la base de datos, según el ID de usuario, que se le proporciona desde la página de no </w:t>
-      </w:r>
-      <w:r>
-        <w:rPr>
-          <w:rFonts w:ascii="Arial" w:eastAsia="Times New Roman" w:hAnsi="Arial" w:cs="Arial"/>
-          <w:sz w:val="24"/>
-          <w:szCs w:val="24"/>
-        </w:rPr>
-        <w:t>registrado</w:t>
-      </w:r>
-      <w:r>
-        <w:rPr>
-          <w:rFonts w:ascii="Arial" w:eastAsia="Times New Roman" w:hAnsi="Arial" w:cs="Arial"/>
-          <w:sz w:val="24"/>
-          <w:szCs w:val="24"/>
-        </w:rPr>
-        <w:t>, explicada anteriormente. Al realizar este acceso, se obtienen los datos de los elementos deseados por el usuario, que se utilizarán para guiarse al mostrar los tipos y tamaños.</w:t>
-      </w:r>
-      <w:r>
-        <w:rPr>
-          <w:rFonts w:ascii="Arial" w:eastAsia="Times New Roman" w:hAnsi="Arial" w:cs="Arial"/>
-          <w:sz w:val="24"/>
-          <w:szCs w:val="24"/>
-        </w:rPr>
-        <w:t xml:space="preserve"> </w:t>
-      </w:r>
-    </w:p>
-    <w:p>
-      <w:pPr>
-        <w:rPr>
-          <w:rFonts w:ascii="Arial" w:eastAsia="Times New Roman" w:hAnsi="Arial" w:cs="Arial"/>
-          <w:sz w:val="24"/>
-          <w:szCs w:val="24"/>
-        </w:rPr>
-      </w:pPr>
-      <w:r>
-        <w:rPr>
-          <w:rFonts w:ascii="Arial" w:eastAsia="Times New Roman" w:hAnsi="Arial" w:cs="Arial"/>
-          <w:sz w:val="24"/>
-          <w:szCs w:val="24"/>
-        </w:rPr>
-        <w:t xml:space="preserve">En la página principal y en la de </w:t>
-      </w:r>
-      <w:proofErr w:type="spellStart"/>
-      <w:r>
-        <w:rPr>
-          <w:rFonts w:ascii="Arial" w:eastAsia="Times New Roman" w:hAnsi="Arial" w:cs="Arial"/>
-          <w:sz w:val="24"/>
-          <w:szCs w:val="24"/>
-        </w:rPr>
-        <w:t>logueo</w:t>
-      </w:r>
-      <w:proofErr w:type="spellEnd"/>
-      <w:r>
-        <w:rPr>
-          <w:rFonts w:ascii="Arial" w:eastAsia="Times New Roman" w:hAnsi="Arial" w:cs="Arial"/>
-          <w:sz w:val="24"/>
-          <w:szCs w:val="24"/>
-        </w:rPr>
-        <w:t>, se mostrará una frase motivadora, que se ejecuta en JavaScript, de tal manera que se lee un archivo .</w:t>
-      </w:r>
-      <w:proofErr w:type="spellStart"/>
-      <w:r>
-        <w:rPr>
-          <w:rFonts w:ascii="Arial" w:eastAsia="Times New Roman" w:hAnsi="Arial" w:cs="Arial"/>
-          <w:sz w:val="24"/>
-          <w:szCs w:val="24"/>
-        </w:rPr>
-        <w:t>txt</w:t>
-      </w:r>
-      <w:proofErr w:type="spellEnd"/>
-      <w:r>
-        <w:rPr>
-          <w:rFonts w:ascii="Arial" w:eastAsia="Times New Roman" w:hAnsi="Arial" w:cs="Arial"/>
-          <w:sz w:val="24"/>
-          <w:szCs w:val="24"/>
-        </w:rPr>
         <w:t xml:space="preserve"> que contiene todas las frases, y de ahí, se escoge un número aleatorio, que servirá para escogerla frase a mostrar.</w:t>
       </w:r>
     </w:p>
@@ -11120,16 +12983,14 @@
         </w:rPr>
         <w:t xml:space="preserve"> del espacio es necesario que el usuario introduzca su código temporal. Si el código temporal es correcto, se accederá al formulario donde el cliente escoge lo que quiere que se muestre y de </w:t>
       </w:r>
-      <w:proofErr w:type="spellStart"/>
-      <w:r>
-        <w:rPr>
-          <w:rFonts w:ascii="Arial" w:eastAsia="Times New Roman" w:hAnsi="Arial" w:cs="Arial"/>
-          <w:sz w:val="24"/>
-          <w:szCs w:val="24"/>
-        </w:rPr>
-        <w:t>que</w:t>
-      </w:r>
-      <w:proofErr w:type="spellEnd"/>
+      <w:r>
+        <w:rPr>
+          <w:rFonts w:ascii="Arial" w:eastAsia="Times New Roman" w:hAnsi="Arial" w:cs="Arial"/>
+          <w:sz w:val="24"/>
+          <w:szCs w:val="24"/>
+        </w:rPr>
+        <w:t>qué</w:t>
+      </w:r>
       <w:r>
         <w:rPr>
           <w:rFonts w:ascii="Arial" w:eastAsia="Times New Roman" w:hAnsi="Arial" w:cs="Arial"/>
@@ -11228,15 +13089,14 @@
           <w:rFonts w:ascii="Arial" w:hAnsi="Arial" w:cs="Arial"/>
         </w:rPr>
       </w:pPr>
-      <w:bookmarkStart w:id="38" w:name="_Toc503787517"/>
-      <w:r>
-        <w:rPr>
-          <w:rFonts w:ascii="Arial" w:hAnsi="Arial" w:cs="Arial"/>
-        </w:rPr>
-        <w:lastRenderedPageBreak/>
+      <w:bookmarkStart w:id="37" w:name="_Toc503787517"/>
+      <w:r>
+        <w:rPr>
+          <w:rFonts w:ascii="Arial" w:hAnsi="Arial" w:cs="Arial"/>
+        </w:rPr>
         <w:t>Resultados obtenidos</w:t>
       </w:r>
-      <w:bookmarkEnd w:id="38"/>
+      <w:bookmarkEnd w:id="37"/>
     </w:p>
     <w:p>
       <w:pPr>
@@ -11293,7 +13153,7 @@
           <w:rFonts w:ascii="Arial" w:hAnsi="Arial" w:cs="Arial"/>
         </w:rPr>
       </w:pPr>
-      <w:bookmarkStart w:id="39" w:name="_Toc503787518"/>
+      <w:bookmarkStart w:id="38" w:name="_Toc503787518"/>
       <w:r>
         <w:rPr>
           <w:rFonts w:ascii="Arial" w:hAnsi="Arial" w:cs="Arial"/>
@@ -11301,7 +13161,7 @@
         <w:lastRenderedPageBreak/>
         <w:t>Presupuesto</w:t>
       </w:r>
-      <w:bookmarkEnd w:id="39"/>
+      <w:bookmarkEnd w:id="38"/>
     </w:p>
     <w:p>
       <w:pPr>
@@ -13678,7 +15538,7 @@
           <w:rFonts w:ascii="Arial" w:hAnsi="Arial" w:cs="Arial"/>
         </w:rPr>
       </w:pPr>
-      <w:bookmarkStart w:id="40" w:name="_Toc503787519"/>
+      <w:bookmarkStart w:id="39" w:name="_Toc503787519"/>
       <w:r>
         <w:rPr>
           <w:rFonts w:ascii="Arial" w:hAnsi="Arial" w:cs="Arial"/>
@@ -13686,7 +15546,7 @@
         <w:lastRenderedPageBreak/>
         <w:t>Posibles mejoras o evoluciones</w:t>
       </w:r>
-      <w:bookmarkEnd w:id="40"/>
+      <w:bookmarkEnd w:id="39"/>
     </w:p>
     <w:p>
       <w:pPr>
@@ -13981,7 +15841,7 @@
           <w:rFonts w:ascii="Arial" w:hAnsi="Arial" w:cs="Arial"/>
         </w:rPr>
       </w:pPr>
-      <w:bookmarkStart w:id="41" w:name="_Toc503787520"/>
+      <w:bookmarkStart w:id="40" w:name="_Toc503787520"/>
       <w:r>
         <w:rPr>
           <w:rFonts w:ascii="Arial" w:hAnsi="Arial" w:cs="Arial"/>
@@ -13989,7 +15849,7 @@
         <w:lastRenderedPageBreak/>
         <w:t>Bibliografía</w:t>
       </w:r>
-      <w:bookmarkEnd w:id="41"/>
+      <w:bookmarkEnd w:id="40"/>
     </w:p>
     <w:p>
       <w:pPr>
@@ -14078,7 +15938,77 @@
           <w:sz w:val="24"/>
           <w:szCs w:val="24"/>
         </w:rPr>
-        <w:t>a</w:t>
+        <w:t xml:space="preserve">Alexa </w:t>
+      </w:r>
+      <w:proofErr w:type="spellStart"/>
+      <w:r>
+        <w:rPr>
+          <w:rFonts w:ascii="Arial" w:eastAsia="Times New Roman" w:hAnsi="Arial" w:cs="Arial"/>
+          <w:sz w:val="24"/>
+          <w:szCs w:val="24"/>
+        </w:rPr>
+        <w:t>installation</w:t>
+      </w:r>
+      <w:proofErr w:type="spellEnd"/>
+      <w:r>
+        <w:rPr>
+          <w:rFonts w:ascii="Arial" w:eastAsia="Times New Roman" w:hAnsi="Arial" w:cs="Arial"/>
+          <w:sz w:val="24"/>
+          <w:szCs w:val="24"/>
+        </w:rPr>
+        <w:t xml:space="preserve"> and </w:t>
+      </w:r>
+      <w:proofErr w:type="spellStart"/>
+      <w:r>
+        <w:rPr>
+          <w:rFonts w:ascii="Arial" w:eastAsia="Times New Roman" w:hAnsi="Arial" w:cs="Arial"/>
+          <w:sz w:val="24"/>
+          <w:szCs w:val="24"/>
+        </w:rPr>
+        <w:t>documentation</w:t>
+      </w:r>
+      <w:proofErr w:type="spellEnd"/>
+      <w:r>
+        <w:rPr>
+          <w:rFonts w:ascii="Arial" w:eastAsia="Times New Roman" w:hAnsi="Arial" w:cs="Arial"/>
+          <w:sz w:val="24"/>
+          <w:szCs w:val="24"/>
+        </w:rPr>
+        <w:t xml:space="preserve"> (18 de </w:t>
+      </w:r>
+      <w:proofErr w:type="gramStart"/>
+      <w:r>
+        <w:rPr>
+          <w:rFonts w:ascii="Arial" w:eastAsia="Times New Roman" w:hAnsi="Arial" w:cs="Arial"/>
+          <w:sz w:val="24"/>
+          <w:szCs w:val="24"/>
+        </w:rPr>
+        <w:t>Octubre</w:t>
+      </w:r>
+      <w:proofErr w:type="gramEnd"/>
+      <w:r>
+        <w:rPr>
+          <w:rFonts w:ascii="Arial" w:eastAsia="Times New Roman" w:hAnsi="Arial" w:cs="Arial"/>
+          <w:sz w:val="24"/>
+          <w:szCs w:val="24"/>
+        </w:rPr>
+        <w:t xml:space="preserve"> de 2017). Disponible en: </w:t>
+      </w:r>
+      <w:r>
+        <w:rPr>
+          <w:rFonts w:ascii="Arial" w:eastAsia="Times New Roman" w:hAnsi="Arial" w:cs="Arial"/>
+          <w:sz w:val="24"/>
+          <w:szCs w:val="24"/>
+        </w:rPr>
+        <w:t>https://github.com/alexa/alexa-avs-sample-app/wiki/Raspberry-Pi</w:t>
+      </w:r>
+      <w:r>
+        <w:rPr>
+          <w:rFonts w:ascii="Arial" w:eastAsia="Times New Roman" w:hAnsi="Arial" w:cs="Arial"/>
+          <w:sz w:val="24"/>
+          <w:szCs w:val="24"/>
+        </w:rPr>
+        <w:t xml:space="preserve"> [consulta: 4 de diciembre de 2017]</w:t>
       </w:r>
     </w:p>
     <w:p>
@@ -14094,14 +16024,92 @@
           <w:szCs w:val="24"/>
         </w:rPr>
       </w:pPr>
-      <w:r>
-        <w:rPr>
-          <w:rFonts w:ascii="Arial" w:eastAsia="Times New Roman" w:hAnsi="Arial" w:cs="Arial"/>
-          <w:sz w:val="24"/>
-          <w:szCs w:val="24"/>
-        </w:rPr>
-        <w:t>a</w:t>
-      </w:r>
+      <w:proofErr w:type="spellStart"/>
+      <w:r>
+        <w:rPr>
+          <w:rFonts w:ascii="Arial" w:eastAsia="Times New Roman" w:hAnsi="Arial" w:cs="Arial"/>
+          <w:sz w:val="24"/>
+          <w:szCs w:val="24"/>
+        </w:rPr>
+        <w:t>PyMySQL</w:t>
+      </w:r>
+      <w:proofErr w:type="spellEnd"/>
+      <w:r>
+        <w:rPr>
+          <w:rFonts w:ascii="Arial" w:eastAsia="Times New Roman" w:hAnsi="Arial" w:cs="Arial"/>
+          <w:sz w:val="24"/>
+          <w:szCs w:val="24"/>
+        </w:rPr>
+        <w:t xml:space="preserve"> </w:t>
+      </w:r>
+      <w:proofErr w:type="spellStart"/>
+      <w:r>
+        <w:rPr>
+          <w:rFonts w:ascii="Arial" w:eastAsia="Times New Roman" w:hAnsi="Arial" w:cs="Arial"/>
+          <w:sz w:val="24"/>
+          <w:szCs w:val="24"/>
+        </w:rPr>
+        <w:t>installation</w:t>
+      </w:r>
+      <w:proofErr w:type="spellEnd"/>
+      <w:r>
+        <w:rPr>
+          <w:rFonts w:ascii="Arial" w:eastAsia="Times New Roman" w:hAnsi="Arial" w:cs="Arial"/>
+          <w:sz w:val="24"/>
+          <w:szCs w:val="24"/>
+        </w:rPr>
+        <w:t xml:space="preserve"> Python 3 (2016) Disponible en: </w:t>
+      </w:r>
+      <w:r>
+        <w:rPr>
+          <w:rFonts w:ascii="Arial" w:eastAsia="Times New Roman" w:hAnsi="Arial" w:cs="Arial"/>
+          <w:sz w:val="24"/>
+          <w:szCs w:val="24"/>
+        </w:rPr>
+        <w:t>https://pymysql.readthedocs.io/en/latest/</w:t>
+      </w:r>
+      <w:r>
+        <w:rPr>
+          <w:rFonts w:ascii="Arial" w:eastAsia="Times New Roman" w:hAnsi="Arial" w:cs="Arial"/>
+          <w:sz w:val="24"/>
+          <w:szCs w:val="24"/>
+        </w:rPr>
+        <w:t xml:space="preserve"> [consulta: 10 de </w:t>
+      </w:r>
+      <w:proofErr w:type="gramStart"/>
+      <w:r>
+        <w:rPr>
+          <w:rFonts w:ascii="Arial" w:eastAsia="Times New Roman" w:hAnsi="Arial" w:cs="Arial"/>
+          <w:sz w:val="24"/>
+          <w:szCs w:val="24"/>
+        </w:rPr>
+        <w:t>Diciembre</w:t>
+      </w:r>
+      <w:proofErr w:type="gramEnd"/>
+      <w:r>
+        <w:rPr>
+          <w:rFonts w:ascii="Arial" w:eastAsia="Times New Roman" w:hAnsi="Arial" w:cs="Arial"/>
+          <w:sz w:val="24"/>
+          <w:szCs w:val="24"/>
+        </w:rPr>
+        <w:t xml:space="preserve"> de 2017]</w:t>
+      </w:r>
+    </w:p>
+    <w:p>
+      <w:pPr>
+        <w:pStyle w:val="Prrafodelista"/>
+        <w:numPr>
+          <w:ilvl w:val="0"/>
+          <w:numId w:val="28"/>
+        </w:numPr>
+        <w:rPr>
+          <w:rFonts w:ascii="Arial" w:eastAsia="Times New Roman" w:hAnsi="Arial" w:cs="Arial"/>
+          <w:sz w:val="24"/>
+          <w:szCs w:val="24"/>
+        </w:rPr>
+      </w:pPr>
+      <w:bookmarkStart w:id="41" w:name="_GoBack"/>
+      <w:bookmarkEnd w:id="41"/>
     </w:p>
     <w:p>
       <w:pPr>
@@ -14178,7 +16186,7 @@
       <w:rPr>
         <w:noProof/>
       </w:rPr>
-      <w:t>17</w:t>
+      <w:t>20</w:t>
     </w:r>
     <w:r>
       <w:fldChar w:fldCharType="end"/>
@@ -15356,6 +17364,119 @@
     </w:lvl>
   </w:abstractNum>
   <w:abstractNum w:abstractNumId="9" w15:restartNumberingAfterBreak="0">
+    <w:nsid w:val="196D1397"/>
+    <w:multiLevelType w:val="hybridMultilevel"/>
+    <w:tmpl w:val="62364946"/>
+    <w:lvl w:ilvl="0" w:tplc="0C0A0001">
+      <w:start w:val="1"/>
+      <w:numFmt w:val="bullet"/>
+      <w:lvlText w:val=""/>
+      <w:lvlJc w:val="left"/>
+      <w:pPr>
+        <w:ind w:left="720" w:hanging="360"/>
+      </w:pPr>
+      <w:rPr>
+        <w:rFonts w:ascii="Symbol" w:hAnsi="Symbol" w:hint="default"/>
+      </w:rPr>
+    </w:lvl>
+    <w:lvl w:ilvl="1" w:tplc="0C0A0003" w:tentative="1">
+      <w:start w:val="1"/>
+      <w:numFmt w:val="bullet"/>
+      <w:lvlText w:val="o"/>
+      <w:lvlJc w:val="left"/>
+      <w:pPr>
+        <w:ind w:left="1440" w:hanging="360"/>
+      </w:pPr>
+      <w:rPr>
+        <w:rFonts w:ascii="Courier New" w:hAnsi="Courier New" w:cs="Courier New" w:hint="default"/>
+      </w:rPr>
+    </w:lvl>
+    <w:lvl w:ilvl="2" w:tplc="0C0A0005" w:tentative="1">
+      <w:start w:val="1"/>
+      <w:numFmt w:val="bullet"/>
+      <w:lvlText w:val=""/>
+      <w:lvlJc w:val="left"/>
+      <w:pPr>
+        <w:ind w:left="2160" w:hanging="360"/>
+      </w:pPr>
+      <w:rPr>
+        <w:rFonts w:ascii="Wingdings" w:hAnsi="Wingdings" w:hint="default"/>
+      </w:rPr>
+    </w:lvl>
+    <w:lvl w:ilvl="3" w:tplc="0C0A0001" w:tentative="1">
+      <w:start w:val="1"/>
+      <w:numFmt w:val="bullet"/>
+      <w:lvlText w:val=""/>
+      <w:lvlJc w:val="left"/>
+      <w:pPr>
+        <w:ind w:left="2880" w:hanging="360"/>
+      </w:pPr>
+      <w:rPr>
+        <w:rFonts w:ascii="Symbol" w:hAnsi="Symbol" w:hint="default"/>
+      </w:rPr>
+    </w:lvl>
+    <w:lvl w:ilvl="4" w:tplc="0C0A0003" w:tentative="1">
+      <w:start w:val="1"/>
+      <w:numFmt w:val="bullet"/>
+      <w:lvlText w:val="o"/>
+      <w:lvlJc w:val="left"/>
+      <w:pPr>
+        <w:ind w:left="3600" w:hanging="360"/>
+      </w:pPr>
+      <w:rPr>
+        <w:rFonts w:ascii="Courier New" w:hAnsi="Courier New" w:cs="Courier New" w:hint="default"/>
+      </w:rPr>
+    </w:lvl>
+    <w:lvl w:ilvl="5" w:tplc="0C0A0005" w:tentative="1">
+      <w:start w:val="1"/>
+      <w:numFmt w:val="bullet"/>
+      <w:lvlText w:val=""/>
+      <w:lvlJc w:val="left"/>
+      <w:pPr>
+        <w:ind w:left="4320" w:hanging="360"/>
+      </w:pPr>
+      <w:rPr>
+        <w:rFonts w:ascii="Wingdings" w:hAnsi="Wingdings" w:hint="default"/>
+      </w:rPr>
+    </w:lvl>
+    <w:lvl w:ilvl="6" w:tplc="0C0A0001" w:tentative="1">
+      <w:start w:val="1"/>
+      <w:numFmt w:val="bullet"/>
+      <w:lvlText w:val=""/>
+      <w:lvlJc w:val="left"/>
+      <w:pPr>
+        <w:ind w:left="5040" w:hanging="360"/>
+      </w:pPr>
+      <w:rPr>
+        <w:rFonts w:ascii="Symbol" w:hAnsi="Symbol" w:hint="default"/>
+      </w:rPr>
+    </w:lvl>
+    <w:lvl w:ilvl="7" w:tplc="0C0A0003" w:tentative="1">
+      <w:start w:val="1"/>
+      <w:numFmt w:val="bullet"/>
+      <w:lvlText w:val="o"/>
+      <w:lvlJc w:val="left"/>
+      <w:pPr>
+        <w:ind w:left="5760" w:hanging="360"/>
+      </w:pPr>
+      <w:rPr>
+        <w:rFonts w:ascii="Courier New" w:hAnsi="Courier New" w:cs="Courier New" w:hint="default"/>
+      </w:rPr>
+    </w:lvl>
+    <w:lvl w:ilvl="8" w:tplc="0C0A0005" w:tentative="1">
+      <w:start w:val="1"/>
+      <w:numFmt w:val="bullet"/>
+      <w:lvlText w:val=""/>
+      <w:lvlJc w:val="left"/>
+      <w:pPr>
+        <w:ind w:left="6480" w:hanging="360"/>
+      </w:pPr>
+      <w:rPr>
+        <w:rFonts w:ascii="Wingdings" w:hAnsi="Wingdings" w:hint="default"/>
+      </w:rPr>
+    </w:lvl>
+  </w:abstractNum>
+  <w:abstractNum w:abstractNumId="10" w15:restartNumberingAfterBreak="0">
     <w:nsid w:val="1ABA12ED"/>
     <w:multiLevelType w:val="hybridMultilevel"/>
     <w:tmpl w:val="88721612"/>
@@ -15468,7 +17589,7 @@
       </w:rPr>
     </w:lvl>
   </w:abstractNum>
-  <w:abstractNum w:abstractNumId="10" w15:restartNumberingAfterBreak="0">
+  <w:abstractNum w:abstractNumId="11" w15:restartNumberingAfterBreak="0">
     <w:nsid w:val="1F1403B3"/>
     <w:multiLevelType w:val="hybridMultilevel"/>
     <w:tmpl w:val="785CEE00"/>
@@ -15580,7 +17701,7 @@
       </w:rPr>
     </w:lvl>
   </w:abstractNum>
-  <w:abstractNum w:abstractNumId="11" w15:restartNumberingAfterBreak="0">
+  <w:abstractNum w:abstractNumId="12" w15:restartNumberingAfterBreak="0">
     <w:nsid w:val="1FD14024"/>
     <w:multiLevelType w:val="multilevel"/>
     <w:tmpl w:val="B5FE5120"/>
@@ -15720,7 +17841,120 @@
       </w:rPr>
     </w:lvl>
   </w:abstractNum>
-  <w:abstractNum w:abstractNumId="12" w15:restartNumberingAfterBreak="0">
+  <w:abstractNum w:abstractNumId="13" w15:restartNumberingAfterBreak="0">
+    <w:nsid w:val="2908522A"/>
+    <w:multiLevelType w:val="hybridMultilevel"/>
+    <w:tmpl w:val="C7964414"/>
+    <w:lvl w:ilvl="0" w:tplc="0C0A0001">
+      <w:start w:val="1"/>
+      <w:numFmt w:val="bullet"/>
+      <w:lvlText w:val=""/>
+      <w:lvlJc w:val="left"/>
+      <w:pPr>
+        <w:ind w:left="720" w:hanging="360"/>
+      </w:pPr>
+      <w:rPr>
+        <w:rFonts w:ascii="Symbol" w:hAnsi="Symbol" w:hint="default"/>
+      </w:rPr>
+    </w:lvl>
+    <w:lvl w:ilvl="1" w:tplc="0C0A0003" w:tentative="1">
+      <w:start w:val="1"/>
+      <w:numFmt w:val="bullet"/>
+      <w:lvlText w:val="o"/>
+      <w:lvlJc w:val="left"/>
+      <w:pPr>
+        <w:ind w:left="1440" w:hanging="360"/>
+      </w:pPr>
+      <w:rPr>
+        <w:rFonts w:ascii="Courier New" w:hAnsi="Courier New" w:cs="Courier New" w:hint="default"/>
+      </w:rPr>
+    </w:lvl>
+    <w:lvl w:ilvl="2" w:tplc="0C0A0005" w:tentative="1">
+      <w:start w:val="1"/>
+      <w:numFmt w:val="bullet"/>
+      <w:lvlText w:val=""/>
+      <w:lvlJc w:val="left"/>
+      <w:pPr>
+        <w:ind w:left="2160" w:hanging="360"/>
+      </w:pPr>
+      <w:rPr>
+        <w:rFonts w:ascii="Wingdings" w:hAnsi="Wingdings" w:hint="default"/>
+      </w:rPr>
+    </w:lvl>
+    <w:lvl w:ilvl="3" w:tplc="0C0A0001" w:tentative="1">
+      <w:start w:val="1"/>
+      <w:numFmt w:val="bullet"/>
+      <w:lvlText w:val=""/>
+      <w:lvlJc w:val="left"/>
+      <w:pPr>
+        <w:ind w:left="2880" w:hanging="360"/>
+      </w:pPr>
+      <w:rPr>
+        <w:rFonts w:ascii="Symbol" w:hAnsi="Symbol" w:hint="default"/>
+      </w:rPr>
+    </w:lvl>
+    <w:lvl w:ilvl="4" w:tplc="0C0A0003" w:tentative="1">
+      <w:start w:val="1"/>
+      <w:numFmt w:val="bullet"/>
+      <w:lvlText w:val="o"/>
+      <w:lvlJc w:val="left"/>
+      <w:pPr>
+        <w:ind w:left="3600" w:hanging="360"/>
+      </w:pPr>
+      <w:rPr>
+        <w:rFonts w:ascii="Courier New" w:hAnsi="Courier New" w:cs="Courier New" w:hint="default"/>
+      </w:rPr>
+    </w:lvl>
+    <w:lvl w:ilvl="5" w:tplc="0C0A0005" w:tentative="1">
+      <w:start w:val="1"/>
+      <w:numFmt w:val="bullet"/>
+      <w:lvlText w:val=""/>
+      <w:lvlJc w:val="left"/>
+      <w:pPr>
+        <w:ind w:left="4320" w:hanging="360"/>
+      </w:pPr>
+      <w:rPr>
+        <w:rFonts w:ascii="Wingdings" w:hAnsi="Wingdings" w:hint="default"/>
+      </w:rPr>
+    </w:lvl>
+    <w:lvl w:ilvl="6" w:tplc="0C0A0001" w:tentative="1">
+      <w:start w:val="1"/>
+      <w:numFmt w:val="bullet"/>
+      <w:lvlText w:val=""/>
+      <w:lvlJc w:val="left"/>
+      <w:pPr>
+        <w:ind w:left="5040" w:hanging="360"/>
+      </w:pPr>
+      <w:rPr>
+        <w:rFonts w:ascii="Symbol" w:hAnsi="Symbol" w:hint="default"/>
+      </w:rPr>
+    </w:lvl>
+    <w:lvl w:ilvl="7" w:tplc="0C0A0003" w:tentative="1">
+      <w:start w:val="1"/>
+      <w:numFmt w:val="bullet"/>
+      <w:lvlText w:val="o"/>
+      <w:lvlJc w:val="left"/>
+      <w:pPr>
+        <w:ind w:left="5760" w:hanging="360"/>
+      </w:pPr>
+      <w:rPr>
+        <w:rFonts w:ascii="Courier New" w:hAnsi="Courier New" w:cs="Courier New" w:hint="default"/>
+      </w:rPr>
+    </w:lvl>
+    <w:lvl w:ilvl="8" w:tplc="0C0A0005" w:tentative="1">
+      <w:start w:val="1"/>
+      <w:numFmt w:val="bullet"/>
+      <w:lvlText w:val=""/>
+      <w:lvlJc w:val="left"/>
+      <w:pPr>
+        <w:ind w:left="6480" w:hanging="360"/>
+      </w:pPr>
+      <w:rPr>
+        <w:rFonts w:ascii="Wingdings" w:hAnsi="Wingdings" w:hint="default"/>
+      </w:rPr>
+    </w:lvl>
+  </w:abstractNum>
+  <w:abstractNum w:abstractNumId="14" w15:restartNumberingAfterBreak="0">
     <w:nsid w:val="2B65087F"/>
     <w:multiLevelType w:val="hybridMultilevel"/>
     <w:tmpl w:val="285A5EA0"/>
@@ -15809,7 +18043,7 @@
       </w:pPr>
     </w:lvl>
   </w:abstractNum>
-  <w:abstractNum w:abstractNumId="13" w15:restartNumberingAfterBreak="0">
+  <w:abstractNum w:abstractNumId="15" w15:restartNumberingAfterBreak="0">
     <w:nsid w:val="2C585F9D"/>
     <w:multiLevelType w:val="hybridMultilevel"/>
     <w:tmpl w:val="645A2514"/>
@@ -15922,7 +18156,7 @@
       </w:rPr>
     </w:lvl>
   </w:abstractNum>
-  <w:abstractNum w:abstractNumId="14" w15:restartNumberingAfterBreak="0">
+  <w:abstractNum w:abstractNumId="16" w15:restartNumberingAfterBreak="0">
     <w:nsid w:val="2E732F4B"/>
     <w:multiLevelType w:val="hybridMultilevel"/>
     <w:tmpl w:val="35BCD490"/>
@@ -16035,7 +18269,7 @@
       </w:rPr>
     </w:lvl>
   </w:abstractNum>
-  <w:abstractNum w:abstractNumId="15" w15:restartNumberingAfterBreak="0">
+  <w:abstractNum w:abstractNumId="17" w15:restartNumberingAfterBreak="0">
     <w:nsid w:val="2EB1084A"/>
     <w:multiLevelType w:val="multilevel"/>
     <w:tmpl w:val="45DC870A"/>
@@ -16184,7 +18418,7 @@
       </w:rPr>
     </w:lvl>
   </w:abstractNum>
-  <w:abstractNum w:abstractNumId="16" w15:restartNumberingAfterBreak="0">
+  <w:abstractNum w:abstractNumId="18" w15:restartNumberingAfterBreak="0">
     <w:nsid w:val="2FD531A4"/>
     <w:multiLevelType w:val="multilevel"/>
     <w:tmpl w:val="43D25F44"/>
@@ -16333,7 +18567,7 @@
       </w:rPr>
     </w:lvl>
   </w:abstractNum>
-  <w:abstractNum w:abstractNumId="17" w15:restartNumberingAfterBreak="0">
+  <w:abstractNum w:abstractNumId="19" w15:restartNumberingAfterBreak="0">
     <w:nsid w:val="3A825387"/>
     <w:multiLevelType w:val="hybridMultilevel"/>
     <w:tmpl w:val="6B8EA798"/>
@@ -16446,7 +18680,7 @@
       </w:rPr>
     </w:lvl>
   </w:abstractNum>
-  <w:abstractNum w:abstractNumId="18" w15:restartNumberingAfterBreak="0">
+  <w:abstractNum w:abstractNumId="20" w15:restartNumberingAfterBreak="0">
     <w:nsid w:val="3AE535BA"/>
     <w:multiLevelType w:val="hybridMultilevel"/>
     <w:tmpl w:val="34B69B1C"/>
@@ -16535,7 +18769,7 @@
       </w:pPr>
     </w:lvl>
   </w:abstractNum>
-  <w:abstractNum w:abstractNumId="19" w15:restartNumberingAfterBreak="0">
+  <w:abstractNum w:abstractNumId="21" w15:restartNumberingAfterBreak="0">
     <w:nsid w:val="3D4A0669"/>
     <w:multiLevelType w:val="hybridMultilevel"/>
     <w:tmpl w:val="14322390"/>
@@ -16648,7 +18882,7 @@
       </w:rPr>
     </w:lvl>
   </w:abstractNum>
-  <w:abstractNum w:abstractNumId="20" w15:restartNumberingAfterBreak="0">
+  <w:abstractNum w:abstractNumId="22" w15:restartNumberingAfterBreak="0">
     <w:nsid w:val="44E9555E"/>
     <w:multiLevelType w:val="hybridMultilevel"/>
     <w:tmpl w:val="E724F86A"/>
@@ -16761,7 +18995,7 @@
       </w:rPr>
     </w:lvl>
   </w:abstractNum>
-  <w:abstractNum w:abstractNumId="21" w15:restartNumberingAfterBreak="0">
+  <w:abstractNum w:abstractNumId="23" w15:restartNumberingAfterBreak="0">
     <w:nsid w:val="461547FE"/>
     <w:multiLevelType w:val="multilevel"/>
     <w:tmpl w:val="B5FE5120"/>
@@ -16901,7 +19135,7 @@
       </w:rPr>
     </w:lvl>
   </w:abstractNum>
-  <w:abstractNum w:abstractNumId="22" w15:restartNumberingAfterBreak="0">
+  <w:abstractNum w:abstractNumId="24" w15:restartNumberingAfterBreak="0">
     <w:nsid w:val="46723CAF"/>
     <w:multiLevelType w:val="multilevel"/>
     <w:tmpl w:val="9D9851F0"/>
@@ -17014,7 +19248,7 @@
       </w:rPr>
     </w:lvl>
   </w:abstractNum>
-  <w:abstractNum w:abstractNumId="23" w15:restartNumberingAfterBreak="0">
+  <w:abstractNum w:abstractNumId="25" w15:restartNumberingAfterBreak="0">
     <w:nsid w:val="4B845A1D"/>
     <w:multiLevelType w:val="multilevel"/>
     <w:tmpl w:val="B5FE5120"/>
@@ -17154,7 +19388,7 @@
       </w:rPr>
     </w:lvl>
   </w:abstractNum>
-  <w:abstractNum w:abstractNumId="24" w15:restartNumberingAfterBreak="0">
+  <w:abstractNum w:abstractNumId="26" w15:restartNumberingAfterBreak="0">
     <w:nsid w:val="4FC03479"/>
     <w:multiLevelType w:val="multilevel"/>
     <w:tmpl w:val="AD5073AC"/>
@@ -17267,7 +19501,7 @@
       </w:pPr>
     </w:lvl>
   </w:abstractNum>
-  <w:abstractNum w:abstractNumId="25" w15:restartNumberingAfterBreak="0">
+  <w:abstractNum w:abstractNumId="27" w15:restartNumberingAfterBreak="0">
     <w:nsid w:val="50743DED"/>
     <w:multiLevelType w:val="hybridMultilevel"/>
     <w:tmpl w:val="04C8BB2A"/>
@@ -17356,7 +19590,7 @@
       </w:pPr>
     </w:lvl>
   </w:abstractNum>
-  <w:abstractNum w:abstractNumId="26" w15:restartNumberingAfterBreak="0">
+  <w:abstractNum w:abstractNumId="28" w15:restartNumberingAfterBreak="0">
     <w:nsid w:val="523637D5"/>
     <w:multiLevelType w:val="hybridMultilevel"/>
     <w:tmpl w:val="4CC2034C"/>
@@ -17469,7 +19703,7 @@
       </w:rPr>
     </w:lvl>
   </w:abstractNum>
-  <w:abstractNum w:abstractNumId="27" w15:restartNumberingAfterBreak="0">
+  <w:abstractNum w:abstractNumId="29" w15:restartNumberingAfterBreak="0">
     <w:nsid w:val="5446408F"/>
     <w:multiLevelType w:val="multilevel"/>
     <w:tmpl w:val="B5FE5120"/>
@@ -17609,7 +19843,7 @@
       </w:rPr>
     </w:lvl>
   </w:abstractNum>
-  <w:abstractNum w:abstractNumId="28" w15:restartNumberingAfterBreak="0">
+  <w:abstractNum w:abstractNumId="30" w15:restartNumberingAfterBreak="0">
     <w:nsid w:val="57A76D14"/>
     <w:multiLevelType w:val="multilevel"/>
     <w:tmpl w:val="B5FE5120"/>
@@ -17749,7 +19983,7 @@
       </w:rPr>
     </w:lvl>
   </w:abstractNum>
-  <w:abstractNum w:abstractNumId="29" w15:restartNumberingAfterBreak="0">
+  <w:abstractNum w:abstractNumId="31" w15:restartNumberingAfterBreak="0">
     <w:nsid w:val="595967F5"/>
     <w:multiLevelType w:val="hybridMultilevel"/>
     <w:tmpl w:val="E50EE22C"/>
@@ -17862,7 +20096,7 @@
       </w:rPr>
     </w:lvl>
   </w:abstractNum>
-  <w:abstractNum w:abstractNumId="30" w15:restartNumberingAfterBreak="0">
+  <w:abstractNum w:abstractNumId="32" w15:restartNumberingAfterBreak="0">
     <w:nsid w:val="5CA312E9"/>
     <w:multiLevelType w:val="hybridMultilevel"/>
     <w:tmpl w:val="18560600"/>
@@ -17951,7 +20185,7 @@
       </w:pPr>
     </w:lvl>
   </w:abstractNum>
-  <w:abstractNum w:abstractNumId="31" w15:restartNumberingAfterBreak="0">
+  <w:abstractNum w:abstractNumId="33" w15:restartNumberingAfterBreak="0">
     <w:nsid w:val="5CA32F65"/>
     <w:multiLevelType w:val="hybridMultilevel"/>
     <w:tmpl w:val="E494B514"/>
@@ -18064,7 +20298,7 @@
       </w:rPr>
     </w:lvl>
   </w:abstractNum>
-  <w:abstractNum w:abstractNumId="32" w15:restartNumberingAfterBreak="0">
+  <w:abstractNum w:abstractNumId="34" w15:restartNumberingAfterBreak="0">
     <w:nsid w:val="5EA65251"/>
     <w:multiLevelType w:val="multilevel"/>
     <w:tmpl w:val="4574C0C0"/>
@@ -18213,7 +20447,7 @@
       </w:rPr>
     </w:lvl>
   </w:abstractNum>
-  <w:abstractNum w:abstractNumId="33" w15:restartNumberingAfterBreak="0">
+  <w:abstractNum w:abstractNumId="35" w15:restartNumberingAfterBreak="0">
     <w:nsid w:val="62DB4A30"/>
     <w:multiLevelType w:val="multilevel"/>
     <w:tmpl w:val="B5FE5120"/>
@@ -18353,7 +20587,7 @@
       </w:rPr>
     </w:lvl>
   </w:abstractNum>
-  <w:abstractNum w:abstractNumId="34" w15:restartNumberingAfterBreak="0">
+  <w:abstractNum w:abstractNumId="36" w15:restartNumberingAfterBreak="0">
     <w:nsid w:val="66CD1DE6"/>
     <w:multiLevelType w:val="multilevel"/>
     <w:tmpl w:val="6FC433A2"/>
@@ -18502,7 +20736,7 @@
       </w:rPr>
     </w:lvl>
   </w:abstractNum>
-  <w:abstractNum w:abstractNumId="35" w15:restartNumberingAfterBreak="0">
+  <w:abstractNum w:abstractNumId="37" w15:restartNumberingAfterBreak="0">
     <w:nsid w:val="68275BD3"/>
     <w:multiLevelType w:val="hybridMultilevel"/>
     <w:tmpl w:val="F1CA9D0E"/>
@@ -18615,7 +20849,7 @@
       </w:rPr>
     </w:lvl>
   </w:abstractNum>
-  <w:abstractNum w:abstractNumId="36" w15:restartNumberingAfterBreak="0">
+  <w:abstractNum w:abstractNumId="38" w15:restartNumberingAfterBreak="0">
     <w:nsid w:val="6F0F66B2"/>
     <w:multiLevelType w:val="multilevel"/>
     <w:tmpl w:val="21A6346A"/>
@@ -18764,7 +20998,7 @@
       </w:rPr>
     </w:lvl>
   </w:abstractNum>
-  <w:abstractNum w:abstractNumId="37" w15:restartNumberingAfterBreak="0">
+  <w:abstractNum w:abstractNumId="39" w15:restartNumberingAfterBreak="0">
     <w:nsid w:val="703D1550"/>
     <w:multiLevelType w:val="hybridMultilevel"/>
     <w:tmpl w:val="13AC0B12"/>
@@ -18853,7 +21087,7 @@
       </w:pPr>
     </w:lvl>
   </w:abstractNum>
-  <w:abstractNum w:abstractNumId="38" w15:restartNumberingAfterBreak="0">
+  <w:abstractNum w:abstractNumId="40" w15:restartNumberingAfterBreak="0">
     <w:nsid w:val="74594CA1"/>
     <w:multiLevelType w:val="multilevel"/>
     <w:tmpl w:val="08526FDA"/>
@@ -18966,7 +21200,120 @@
       </w:rPr>
     </w:lvl>
   </w:abstractNum>
-  <w:abstractNum w:abstractNumId="39" w15:restartNumberingAfterBreak="0">
+  <w:abstractNum w:abstractNumId="41" w15:restartNumberingAfterBreak="0">
+    <w:nsid w:val="74D30A85"/>
+    <w:multiLevelType w:val="hybridMultilevel"/>
+    <w:tmpl w:val="86C251C2"/>
+    <w:lvl w:ilvl="0" w:tplc="0C0A0001">
+      <w:start w:val="1"/>
+      <w:numFmt w:val="bullet"/>
+      <w:lvlText w:val=""/>
+      <w:lvlJc w:val="left"/>
+      <w:pPr>
+        <w:ind w:left="720" w:hanging="360"/>
+      </w:pPr>
+      <w:rPr>
+        <w:rFonts w:ascii="Symbol" w:hAnsi="Symbol" w:hint="default"/>
+      </w:rPr>
+    </w:lvl>
+    <w:lvl w:ilvl="1" w:tplc="0C0A0003" w:tentative="1">
+      <w:start w:val="1"/>
+      <w:numFmt w:val="bullet"/>
+      <w:lvlText w:val="o"/>
+      <w:lvlJc w:val="left"/>
+      <w:pPr>
+        <w:ind w:left="1440" w:hanging="360"/>
+      </w:pPr>
+      <w:rPr>
+        <w:rFonts w:ascii="Courier New" w:hAnsi="Courier New" w:cs="Courier New" w:hint="default"/>
+      </w:rPr>
+    </w:lvl>
+    <w:lvl w:ilvl="2" w:tplc="0C0A0005" w:tentative="1">
+      <w:start w:val="1"/>
+      <w:numFmt w:val="bullet"/>
+      <w:lvlText w:val=""/>
+      <w:lvlJc w:val="left"/>
+      <w:pPr>
+        <w:ind w:left="2160" w:hanging="360"/>
+      </w:pPr>
+      <w:rPr>
+        <w:rFonts w:ascii="Wingdings" w:hAnsi="Wingdings" w:hint="default"/>
+      </w:rPr>
+    </w:lvl>
+    <w:lvl w:ilvl="3" w:tplc="0C0A0001" w:tentative="1">
+      <w:start w:val="1"/>
+      <w:numFmt w:val="bullet"/>
+      <w:lvlText w:val=""/>
+      <w:lvlJc w:val="left"/>
+      <w:pPr>
+        <w:ind w:left="2880" w:hanging="360"/>
+      </w:pPr>
+      <w:rPr>
+        <w:rFonts w:ascii="Symbol" w:hAnsi="Symbol" w:hint="default"/>
+      </w:rPr>
+    </w:lvl>
+    <w:lvl w:ilvl="4" w:tplc="0C0A0003" w:tentative="1">
+      <w:start w:val="1"/>
+      <w:numFmt w:val="bullet"/>
+      <w:lvlText w:val="o"/>
+      <w:lvlJc w:val="left"/>
+      <w:pPr>
+        <w:ind w:left="3600" w:hanging="360"/>
+      </w:pPr>
+      <w:rPr>
+        <w:rFonts w:ascii="Courier New" w:hAnsi="Courier New" w:cs="Courier New" w:hint="default"/>
+      </w:rPr>
+    </w:lvl>
+    <w:lvl w:ilvl="5" w:tplc="0C0A0005" w:tentative="1">
+      <w:start w:val="1"/>
+      <w:numFmt w:val="bullet"/>
+      <w:lvlText w:val=""/>
+      <w:lvlJc w:val="left"/>
+      <w:pPr>
+        <w:ind w:left="4320" w:hanging="360"/>
+      </w:pPr>
+      <w:rPr>
+        <w:rFonts w:ascii="Wingdings" w:hAnsi="Wingdings" w:hint="default"/>
+      </w:rPr>
+    </w:lvl>
+    <w:lvl w:ilvl="6" w:tplc="0C0A0001" w:tentative="1">
+      <w:start w:val="1"/>
+      <w:numFmt w:val="bullet"/>
+      <w:lvlText w:val=""/>
+      <w:lvlJc w:val="left"/>
+      <w:pPr>
+        <w:ind w:left="5040" w:hanging="360"/>
+      </w:pPr>
+      <w:rPr>
+        <w:rFonts w:ascii="Symbol" w:hAnsi="Symbol" w:hint="default"/>
+      </w:rPr>
+    </w:lvl>
+    <w:lvl w:ilvl="7" w:tplc="0C0A0003" w:tentative="1">
+      <w:start w:val="1"/>
+      <w:numFmt w:val="bullet"/>
+      <w:lvlText w:val="o"/>
+      <w:lvlJc w:val="left"/>
+      <w:pPr>
+        <w:ind w:left="5760" w:hanging="360"/>
+      </w:pPr>
+      <w:rPr>
+        <w:rFonts w:ascii="Courier New" w:hAnsi="Courier New" w:cs="Courier New" w:hint="default"/>
+      </w:rPr>
+    </w:lvl>
+    <w:lvl w:ilvl="8" w:tplc="0C0A0005" w:tentative="1">
+      <w:start w:val="1"/>
+      <w:numFmt w:val="bullet"/>
+      <w:lvlText w:val=""/>
+      <w:lvlJc w:val="left"/>
+      <w:pPr>
+        <w:ind w:left="6480" w:hanging="360"/>
+      </w:pPr>
+      <w:rPr>
+        <w:rFonts w:ascii="Wingdings" w:hAnsi="Wingdings" w:hint="default"/>
+      </w:rPr>
+    </w:lvl>
+  </w:abstractNum>
+  <w:abstractNum w:abstractNumId="42" w15:restartNumberingAfterBreak="0">
     <w:nsid w:val="782A47BD"/>
     <w:multiLevelType w:val="hybridMultilevel"/>
     <w:tmpl w:val="7BD28384"/>
@@ -19056,13 +21403,13 @@
     </w:lvl>
   </w:abstractNum>
   <w:num w:numId="1">
-    <w:abstractNumId w:val="22"/>
+    <w:abstractNumId w:val="24"/>
   </w:num>
   <w:num w:numId="2">
-    <w:abstractNumId w:val="38"/>
+    <w:abstractNumId w:val="40"/>
   </w:num>
   <w:num w:numId="3">
-    <w:abstractNumId w:val="12"/>
+    <w:abstractNumId w:val="14"/>
   </w:num>
   <w:num w:numId="4">
     <w:abstractNumId w:val="7"/>
@@ -19071,19 +21418,19 @@
     <w:abstractNumId w:val="0"/>
   </w:num>
   <w:num w:numId="6">
-    <w:abstractNumId w:val="34"/>
+    <w:abstractNumId w:val="36"/>
   </w:num>
   <w:num w:numId="7">
-    <w:abstractNumId w:val="24"/>
+    <w:abstractNumId w:val="26"/>
   </w:num>
   <w:num w:numId="8">
-    <w:abstractNumId w:val="17"/>
+    <w:abstractNumId w:val="19"/>
   </w:num>
   <w:num w:numId="9">
-    <w:abstractNumId w:val="36"/>
+    <w:abstractNumId w:val="38"/>
   </w:num>
   <w:num w:numId="10">
-    <w:abstractNumId w:val="32"/>
+    <w:abstractNumId w:val="34"/>
   </w:num>
   <w:num w:numId="11">
     <w:abstractNumId w:val="1"/>
@@ -19092,88 +21439,97 @@
     <w:abstractNumId w:val="8"/>
   </w:num>
   <w:num w:numId="13">
-    <w:abstractNumId w:val="16"/>
+    <w:abstractNumId w:val="18"/>
   </w:num>
   <w:num w:numId="14">
     <w:abstractNumId w:val="2"/>
   </w:num>
   <w:num w:numId="15">
-    <w:abstractNumId w:val="15"/>
+    <w:abstractNumId w:val="17"/>
   </w:num>
   <w:num w:numId="16">
-    <w:abstractNumId w:val="30"/>
+    <w:abstractNumId w:val="32"/>
   </w:num>
   <w:num w:numId="17">
     <w:abstractNumId w:val="3"/>
   </w:num>
   <w:num w:numId="18">
-    <w:abstractNumId w:val="25"/>
+    <w:abstractNumId w:val="27"/>
   </w:num>
   <w:num w:numId="19">
     <w:abstractNumId w:val="6"/>
   </w:num>
   <w:num w:numId="20">
-    <w:abstractNumId w:val="33"/>
+    <w:abstractNumId w:val="35"/>
   </w:num>
   <w:num w:numId="21">
+    <w:abstractNumId w:val="25"/>
+  </w:num>
+  <w:num w:numId="22">
+    <w:abstractNumId w:val="29"/>
+  </w:num>
+  <w:num w:numId="23">
     <w:abstractNumId w:val="23"/>
   </w:num>
-  <w:num w:numId="22">
-    <w:abstractNumId w:val="27"/>
-  </w:num>
-  <w:num w:numId="23">
-    <w:abstractNumId w:val="21"/>
-  </w:num>
   <w:num w:numId="24">
-    <w:abstractNumId w:val="11"/>
+    <w:abstractNumId w:val="12"/>
   </w:num>
   <w:num w:numId="25">
-    <w:abstractNumId w:val="28"/>
+    <w:abstractNumId w:val="30"/>
   </w:num>
   <w:num w:numId="26">
-    <w:abstractNumId w:val="18"/>
+    <w:abstractNumId w:val="20"/>
   </w:num>
   <w:num w:numId="27">
-    <w:abstractNumId w:val="39"/>
+    <w:abstractNumId w:val="42"/>
   </w:num>
   <w:num w:numId="28">
-    <w:abstractNumId w:val="37"/>
+    <w:abstractNumId w:val="39"/>
   </w:num>
   <w:num w:numId="29">
     <w:abstractNumId w:val="4"/>
   </w:num>
   <w:num w:numId="30">
-    <w:abstractNumId w:val="20"/>
+    <w:abstractNumId w:val="22"/>
   </w:num>
   <w:num w:numId="31">
     <w:abstractNumId w:val="5"/>
   </w:num>
   <w:num w:numId="32">
-    <w:abstractNumId w:val="13"/>
+    <w:abstractNumId w:val="15"/>
   </w:num>
   <w:num w:numId="33">
+    <w:abstractNumId w:val="33"/>
+  </w:num>
+  <w:num w:numId="34">
+    <w:abstractNumId w:val="16"/>
+  </w:num>
+  <w:num w:numId="35">
+    <w:abstractNumId w:val="11"/>
+  </w:num>
+  <w:num w:numId="36">
+    <w:abstractNumId w:val="37"/>
+  </w:num>
+  <w:num w:numId="37">
+    <w:abstractNumId w:val="10"/>
+  </w:num>
+  <w:num w:numId="38">
     <w:abstractNumId w:val="31"/>
   </w:num>
-  <w:num w:numId="34">
-    <w:abstractNumId w:val="14"/>
+  <w:num w:numId="39">
+    <w:abstractNumId w:val="21"/>
   </w:num>
-  <w:num w:numId="35">
-    <w:abstractNumId w:val="10"/>
+  <w:num w:numId="40">
+    <w:abstractNumId w:val="28"/>
   </w:num>
-  <w:num w:numId="36">
-    <w:abstractNumId w:val="35"/>
-  </w:num>
-  <w:num w:numId="37">
+  <w:num w:numId="41">
     <w:abstractNumId w:val="9"/>
   </w:num>
-  <w:num w:numId="38">
-    <w:abstractNumId w:val="29"/>
+  <w:num w:numId="42">
+    <w:abstractNumId w:val="41"/>
   </w:num>
-  <w:num w:numId="39">
-    <w:abstractNumId w:val="19"/>
-  </w:num>
-  <w:num w:numId="40">
-    <w:abstractNumId w:val="26"/>
+  <w:num w:numId="43">
+    <w:abstractNumId w:val="13"/>
   </w:num>
 </w:numbering>
 </file>
@@ -19942,6 +22298,18 @@
       </w:tblBorders>
     </w:tblPr>
   </w:style>
+  <w:style w:type="character" w:styleId="Mencinsinresolver">
+    <w:name w:val="Unresolved Mention"/>
+    <w:basedOn w:val="Fuentedeprrafopredeter"/>
+    <w:uiPriority w:val="99"/>
+    <w:semiHidden/>
+    <w:unhideWhenUsed/>
+    <w:rsid w:val="007B23A2"/>
+    <w:rPr>
+      <w:color w:val="808080"/>
+      <w:shd w:val="clear" w:color="auto" w:fill="E6E6E6"/>
+    </w:rPr>
+  </w:style>
 </w:styles>
 </file>
 
@@ -20264,7 +22632,7 @@
 </file>
 
 <file path=customXml/itemProps2.xml><?xml version="1.0" encoding="utf-8"?>
-<ds:datastoreItem xmlns:ds="http://schemas.openxmlformats.org/officeDocument/2006/customXml" ds:itemID="{C0656D79-4E27-4C26-A6C0-113E50D5DB46}">
+<ds:datastoreItem xmlns:ds="http://schemas.openxmlformats.org/officeDocument/2006/customXml" ds:itemID="{F574769B-86EC-4888-A784-39E1F0256C77}">
   <ds:schemaRefs>
     <ds:schemaRef ds:uri="http://schemas.openxmlformats.org/officeDocument/2006/bibliography"/>
   </ds:schemaRefs>

</xml_diff>